<commit_message>
add institution to docx meet report ka
</commit_message>
<xml_diff>
--- a/public/template_undangan_rapat_ka.docx
+++ b/public/template_undangan_rapat_ka.docx
@@ -183,23 +183,7 @@
                 <w:rFonts w:ascii="Tahoma" w:hAnsi="Tahoma" w:cs="Tahoma"/>
                 <w:sz w:val="20"/>
               </w:rPr>
-              <w:t>${</w:t>
-            </w:r>
-            <w:proofErr w:type="spellStart"/>
-            <w:r>
-              <w:rPr>
-                <w:rFonts w:ascii="Tahoma" w:hAnsi="Tahoma" w:cs="Tahoma"/>
-                <w:sz w:val="20"/>
-              </w:rPr>
-              <w:t>tuk_address</w:t>
-            </w:r>
-            <w:proofErr w:type="spellEnd"/>
-            <w:r>
-              <w:rPr>
-                <w:rFonts w:ascii="Tahoma" w:hAnsi="Tahoma" w:cs="Tahoma"/>
-                <w:sz w:val="20"/>
-              </w:rPr>
-              <w:t>}</w:t>
+              <w:t>${tuk_address}</w:t>
             </w:r>
           </w:p>
         </w:tc>
@@ -418,25 +402,7 @@
           <w:sz w:val="20"/>
           <w:szCs w:val="20"/>
         </w:rPr>
-        <w:t>{</w:t>
-      </w:r>
-      <w:proofErr w:type="spellStart"/>
-      <w:r>
-        <w:rPr>
-          <w:rFonts w:ascii="Tahoma" w:hAnsi="Tahoma" w:cs="Tahoma"/>
-          <w:sz w:val="20"/>
-          <w:szCs w:val="20"/>
-        </w:rPr>
-        <w:t>docs_date</w:t>
-      </w:r>
-      <w:proofErr w:type="spellEnd"/>
-      <w:r>
-        <w:rPr>
-          <w:rFonts w:ascii="Tahoma" w:hAnsi="Tahoma" w:cs="Tahoma"/>
-          <w:sz w:val="20"/>
-          <w:szCs w:val="20"/>
-        </w:rPr>
-        <w:t>}</w:t>
+        <w:t>{docs_date}</w:t>
       </w:r>
     </w:p>
     <w:p>
@@ -685,7 +651,6 @@
         </w:rPr>
         <w:t>${</w:t>
       </w:r>
-      <w:proofErr w:type="spellStart"/>
       <w:r>
         <w:rPr>
           <w:rFonts w:ascii="Tahoma" w:hAnsi="Tahoma" w:cs="Tahoma"/>
@@ -694,18 +659,7 @@
           <w:sz w:val="20"/>
           <w:szCs w:val="20"/>
         </w:rPr>
-        <w:t>pemrakarsa</w:t>
-      </w:r>
-      <w:proofErr w:type="spellEnd"/>
-      <w:r>
-        <w:rPr>
-          <w:rFonts w:ascii="Tahoma" w:hAnsi="Tahoma" w:cs="Tahoma"/>
-          <w:b/>
-          <w:i/>
-          <w:sz w:val="20"/>
-          <w:szCs w:val="20"/>
-        </w:rPr>
-        <w:t>}</w:t>
+        <w:t>pemrakarsa}</w:t>
       </w:r>
     </w:p>
     <w:p>
@@ -761,7 +715,6 @@
           <w:szCs w:val="20"/>
         </w:rPr>
       </w:pPr>
-      <w:proofErr w:type="spellStart"/>
       <w:r>
         <w:rPr>
           <w:rFonts w:ascii="Tahoma" w:hAnsi="Tahoma" w:cs="Tahoma"/>
@@ -770,9 +723,8 @@
           <w:sz w:val="20"/>
           <w:szCs w:val="20"/>
         </w:rPr>
-        <w:t>Menindaklanjuti</w:t>
-      </w:r>
-      <w:proofErr w:type="spellEnd"/>
+        <w:t xml:space="preserve">Menindaklanjuti </w:t>
+      </w:r>
       <w:r>
         <w:rPr>
           <w:rFonts w:ascii="Tahoma" w:hAnsi="Tahoma" w:cs="Tahoma"/>
@@ -781,7 +733,16 @@
           <w:sz w:val="20"/>
           <w:szCs w:val="20"/>
         </w:rPr>
-        <w:t xml:space="preserve"> </w:t>
+        <w:t xml:space="preserve">Hasil Uji Administrasi dan Penyampaian </w:t>
+      </w:r>
+      <w:r>
+        <w:rPr>
+          <w:rFonts w:ascii="Tahoma" w:hAnsi="Tahoma" w:cs="Tahoma"/>
+          <w:sz w:val="20"/>
+          <w:szCs w:val="20"/>
+          <w:lang w:val="fi-FI"/>
+        </w:rPr>
+        <w:t xml:space="preserve">Dokumen </w:t>
       </w:r>
       <w:r>
         <w:rPr>
@@ -791,9 +752,8 @@
           <w:sz w:val="20"/>
           <w:szCs w:val="20"/>
         </w:rPr>
-        <w:t xml:space="preserve">Hasil Uji </w:t>
-      </w:r>
-      <w:proofErr w:type="spellStart"/>
+        <w:t>Kerangka Acuan</w:t>
+      </w:r>
       <w:r>
         <w:rPr>
           <w:rFonts w:ascii="Tahoma" w:hAnsi="Tahoma" w:cs="Tahoma"/>
@@ -802,9 +762,8 @@
           <w:sz w:val="20"/>
           <w:szCs w:val="20"/>
         </w:rPr>
-        <w:t>Administrasi</w:t>
-      </w:r>
-      <w:proofErr w:type="spellEnd"/>
+        <w:t xml:space="preserve"> Rencana</w:t>
+      </w:r>
       <w:r>
         <w:rPr>
           <w:rFonts w:ascii="Tahoma" w:hAnsi="Tahoma" w:cs="Tahoma"/>
@@ -813,9 +772,8 @@
           <w:sz w:val="20"/>
           <w:szCs w:val="20"/>
         </w:rPr>
-        <w:t xml:space="preserve"> dan </w:t>
-      </w:r>
-      <w:proofErr w:type="spellStart"/>
+        <w:t xml:space="preserve"> </w:t>
+      </w:r>
       <w:r>
         <w:rPr>
           <w:rFonts w:ascii="Tahoma" w:hAnsi="Tahoma" w:cs="Tahoma"/>
@@ -824,9 +782,8 @@
           <w:sz w:val="20"/>
           <w:szCs w:val="20"/>
         </w:rPr>
-        <w:t>Penyampaian</w:t>
-      </w:r>
-      <w:proofErr w:type="spellEnd"/>
+        <w:t>$</w:t>
+      </w:r>
       <w:r>
         <w:rPr>
           <w:rFonts w:ascii="Tahoma" w:hAnsi="Tahoma" w:cs="Tahoma"/>
@@ -835,18 +792,8 @@
           <w:sz w:val="20"/>
           <w:szCs w:val="20"/>
         </w:rPr>
-        <w:t xml:space="preserve"> </w:t>
-      </w:r>
-      <w:r>
-        <w:rPr>
-          <w:rFonts w:ascii="Tahoma" w:hAnsi="Tahoma" w:cs="Tahoma"/>
-          <w:sz w:val="20"/>
-          <w:szCs w:val="20"/>
-          <w:lang w:val="fi-FI"/>
-        </w:rPr>
-        <w:t xml:space="preserve">Dokumen </w:t>
-      </w:r>
-      <w:proofErr w:type="spellStart"/>
+        <w:t>{project_title}</w:t>
+      </w:r>
       <w:r>
         <w:rPr>
           <w:rFonts w:ascii="Tahoma" w:hAnsi="Tahoma" w:cs="Tahoma"/>
@@ -855,58 +802,51 @@
           <w:sz w:val="20"/>
           <w:szCs w:val="20"/>
         </w:rPr>
-        <w:t>Kerangka</w:t>
-      </w:r>
-      <w:proofErr w:type="spellEnd"/>
-      <w:r>
-        <w:rPr>
-          <w:rFonts w:ascii="Tahoma" w:hAnsi="Tahoma" w:cs="Tahoma"/>
-          <w:bCs/>
-          <w:color w:val="000000"/>
-          <w:sz w:val="20"/>
-          <w:szCs w:val="20"/>
-        </w:rPr>
         <w:t xml:space="preserve"> </w:t>
       </w:r>
-      <w:proofErr w:type="spellStart"/>
-      <w:r>
-        <w:rPr>
-          <w:rFonts w:ascii="Tahoma" w:hAnsi="Tahoma" w:cs="Tahoma"/>
-          <w:bCs/>
-          <w:color w:val="000000"/>
-          <w:sz w:val="20"/>
-          <w:szCs w:val="20"/>
-        </w:rPr>
-        <w:t>Acuan</w:t>
-      </w:r>
-      <w:proofErr w:type="spellEnd"/>
-      <w:r>
-        <w:rPr>
-          <w:rFonts w:ascii="Tahoma" w:hAnsi="Tahoma" w:cs="Tahoma"/>
-          <w:bCs/>
-          <w:color w:val="000000"/>
+      <w:r>
+        <w:rPr>
+          <w:rFonts w:ascii="Tahoma" w:hAnsi="Tahoma" w:cs="Tahoma"/>
+          <w:sz w:val="20"/>
+          <w:szCs w:val="20"/>
+        </w:rPr>
+        <w:t>yang berlokasi di</w:t>
+      </w:r>
+      <w:r>
+        <w:rPr>
+          <w:rFonts w:ascii="Tahoma" w:hAnsi="Tahoma" w:cs="Tahoma"/>
           <w:sz w:val="20"/>
           <w:szCs w:val="20"/>
         </w:rPr>
         <w:t xml:space="preserve"> </w:t>
       </w:r>
-      <w:proofErr w:type="spellStart"/>
-      <w:r>
-        <w:rPr>
-          <w:rFonts w:ascii="Tahoma" w:hAnsi="Tahoma" w:cs="Tahoma"/>
-          <w:bCs/>
-          <w:color w:val="000000"/>
-          <w:sz w:val="20"/>
-          <w:szCs w:val="20"/>
-        </w:rPr>
-        <w:t>Rencana</w:t>
-      </w:r>
-      <w:proofErr w:type="spellEnd"/>
-      <w:r>
-        <w:rPr>
-          <w:rFonts w:ascii="Tahoma" w:hAnsi="Tahoma" w:cs="Tahoma"/>
-          <w:bCs/>
-          <w:color w:val="000000"/>
+      <w:r>
+        <w:rPr>
+          <w:rFonts w:ascii="Tahoma" w:hAnsi="Tahoma" w:cs="Tahoma"/>
+          <w:sz w:val="20"/>
+          <w:szCs w:val="20"/>
+        </w:rPr>
+        <w:t>$</w:t>
+      </w:r>
+      <w:r>
+        <w:rPr>
+          <w:rFonts w:ascii="Tahoma" w:hAnsi="Tahoma" w:cs="Tahoma"/>
+          <w:sz w:val="20"/>
+          <w:szCs w:val="20"/>
+        </w:rPr>
+        <w:t>{project_address}</w:t>
+      </w:r>
+      <w:r>
+        <w:rPr>
+          <w:rFonts w:ascii="Tahoma" w:hAnsi="Tahoma" w:cs="Tahoma"/>
+          <w:sz w:val="20"/>
+          <w:szCs w:val="20"/>
+        </w:rPr>
+        <w:t xml:space="preserve"> oleh</w:t>
+      </w:r>
+      <w:r>
+        <w:rPr>
+          <w:rFonts w:ascii="Tahoma" w:hAnsi="Tahoma" w:cs="Tahoma"/>
           <w:sz w:val="20"/>
           <w:szCs w:val="20"/>
         </w:rPr>
@@ -915,8 +855,6 @@
       <w:r>
         <w:rPr>
           <w:rFonts w:ascii="Tahoma" w:hAnsi="Tahoma" w:cs="Tahoma"/>
-          <w:bCs/>
-          <w:color w:val="000000"/>
           <w:sz w:val="20"/>
           <w:szCs w:val="20"/>
         </w:rPr>
@@ -925,162 +863,10 @@
       <w:r>
         <w:rPr>
           <w:rFonts w:ascii="Tahoma" w:hAnsi="Tahoma" w:cs="Tahoma"/>
-          <w:bCs/>
-          <w:color w:val="000000"/>
-          <w:sz w:val="20"/>
-          <w:szCs w:val="20"/>
-        </w:rPr>
-        <w:t>{</w:t>
-      </w:r>
-      <w:proofErr w:type="spellStart"/>
-      <w:r>
-        <w:rPr>
-          <w:rFonts w:ascii="Tahoma" w:hAnsi="Tahoma" w:cs="Tahoma"/>
-          <w:bCs/>
-          <w:color w:val="000000"/>
-          <w:sz w:val="20"/>
-          <w:szCs w:val="20"/>
-        </w:rPr>
-        <w:t>project_title</w:t>
-      </w:r>
-      <w:proofErr w:type="spellEnd"/>
-      <w:r>
-        <w:rPr>
-          <w:rFonts w:ascii="Tahoma" w:hAnsi="Tahoma" w:cs="Tahoma"/>
-          <w:bCs/>
-          <w:color w:val="000000"/>
-          <w:sz w:val="20"/>
-          <w:szCs w:val="20"/>
-        </w:rPr>
-        <w:t>}</w:t>
-      </w:r>
-      <w:r>
-        <w:rPr>
-          <w:rFonts w:ascii="Tahoma" w:hAnsi="Tahoma" w:cs="Tahoma"/>
-          <w:bCs/>
-          <w:color w:val="000000"/>
-          <w:sz w:val="20"/>
-          <w:szCs w:val="20"/>
-        </w:rPr>
-        <w:t xml:space="preserve"> </w:t>
-      </w:r>
-      <w:r>
-        <w:rPr>
-          <w:rFonts w:ascii="Tahoma" w:hAnsi="Tahoma" w:cs="Tahoma"/>
-          <w:sz w:val="20"/>
-          <w:szCs w:val="20"/>
-        </w:rPr>
-        <w:t xml:space="preserve">yang </w:t>
-      </w:r>
-      <w:proofErr w:type="spellStart"/>
-      <w:r>
-        <w:rPr>
-          <w:rFonts w:ascii="Tahoma" w:hAnsi="Tahoma" w:cs="Tahoma"/>
-          <w:sz w:val="20"/>
-          <w:szCs w:val="20"/>
-        </w:rPr>
-        <w:t>berlokasi</w:t>
-      </w:r>
-      <w:proofErr w:type="spellEnd"/>
-      <w:r>
-        <w:rPr>
-          <w:rFonts w:ascii="Tahoma" w:hAnsi="Tahoma" w:cs="Tahoma"/>
-          <w:sz w:val="20"/>
-          <w:szCs w:val="20"/>
-        </w:rPr>
-        <w:t xml:space="preserve"> di</w:t>
-      </w:r>
-      <w:r>
-        <w:rPr>
-          <w:rFonts w:ascii="Tahoma" w:hAnsi="Tahoma" w:cs="Tahoma"/>
-          <w:sz w:val="20"/>
-          <w:szCs w:val="20"/>
-        </w:rPr>
-        <w:t xml:space="preserve"> </w:t>
-      </w:r>
-      <w:r>
-        <w:rPr>
-          <w:rFonts w:ascii="Tahoma" w:hAnsi="Tahoma" w:cs="Tahoma"/>
-          <w:sz w:val="20"/>
-          <w:szCs w:val="20"/>
-        </w:rPr>
-        <w:t>$</w:t>
-      </w:r>
-      <w:r>
-        <w:rPr>
-          <w:rFonts w:ascii="Tahoma" w:hAnsi="Tahoma" w:cs="Tahoma"/>
-          <w:sz w:val="20"/>
-          <w:szCs w:val="20"/>
-        </w:rPr>
-        <w:t>{</w:t>
-      </w:r>
-      <w:proofErr w:type="spellStart"/>
-      <w:r>
-        <w:rPr>
-          <w:rFonts w:ascii="Tahoma" w:hAnsi="Tahoma" w:cs="Tahoma"/>
-          <w:sz w:val="20"/>
-          <w:szCs w:val="20"/>
-        </w:rPr>
-        <w:t>project_address</w:t>
-      </w:r>
-      <w:proofErr w:type="spellEnd"/>
-      <w:r>
-        <w:rPr>
-          <w:rFonts w:ascii="Tahoma" w:hAnsi="Tahoma" w:cs="Tahoma"/>
-          <w:sz w:val="20"/>
-          <w:szCs w:val="20"/>
-        </w:rPr>
-        <w:t>}</w:t>
-      </w:r>
-      <w:r>
-        <w:rPr>
-          <w:rFonts w:ascii="Tahoma" w:hAnsi="Tahoma" w:cs="Tahoma"/>
-          <w:sz w:val="20"/>
-          <w:szCs w:val="20"/>
-        </w:rPr>
-        <w:t xml:space="preserve"> oleh</w:t>
-      </w:r>
-      <w:r>
-        <w:rPr>
-          <w:rFonts w:ascii="Tahoma" w:hAnsi="Tahoma" w:cs="Tahoma"/>
-          <w:sz w:val="20"/>
-          <w:szCs w:val="20"/>
-        </w:rPr>
-        <w:t xml:space="preserve"> </w:t>
-      </w:r>
-      <w:r>
-        <w:rPr>
-          <w:rFonts w:ascii="Tahoma" w:hAnsi="Tahoma" w:cs="Tahoma"/>
-          <w:sz w:val="20"/>
-          <w:szCs w:val="20"/>
-        </w:rPr>
-        <w:t>$</w:t>
-      </w:r>
-      <w:r>
-        <w:rPr>
-          <w:rFonts w:ascii="Tahoma" w:hAnsi="Tahoma" w:cs="Tahoma"/>
-          <w:sz w:val="20"/>
-          <w:szCs w:val="20"/>
-        </w:rPr>
-        <w:t>{</w:t>
-      </w:r>
-      <w:proofErr w:type="spellStart"/>
-      <w:r>
-        <w:rPr>
-          <w:rFonts w:ascii="Tahoma" w:hAnsi="Tahoma" w:cs="Tahoma"/>
-          <w:sz w:val="20"/>
-          <w:szCs w:val="20"/>
-        </w:rPr>
-        <w:t>pemrakarsa</w:t>
-      </w:r>
-      <w:proofErr w:type="spellEnd"/>
-      <w:r>
-        <w:rPr>
-          <w:rFonts w:ascii="Tahoma" w:hAnsi="Tahoma" w:cs="Tahoma"/>
-          <w:sz w:val="20"/>
-          <w:szCs w:val="20"/>
-        </w:rPr>
-        <w:t>}</w:t>
+          <w:sz w:val="20"/>
+          <w:szCs w:val="20"/>
+        </w:rPr>
+        <w:t>{pemrakarsa}</w:t>
       </w:r>
       <w:r>
         <w:rPr>
@@ -1465,85 +1251,21 @@
           <w:lang w:val="id-ID"/>
         </w:rPr>
       </w:pPr>
-      <w:proofErr w:type="spellStart"/>
-      <w:r>
-        <w:rPr>
-          <w:rFonts w:ascii="Tahoma" w:hAnsi="Tahoma" w:cs="Tahoma"/>
-          <w:sz w:val="20"/>
-          <w:szCs w:val="20"/>
-        </w:rPr>
-        <w:t>Ketua</w:t>
-      </w:r>
-      <w:proofErr w:type="spellEnd"/>
-      <w:r>
-        <w:rPr>
-          <w:rFonts w:ascii="Tahoma" w:hAnsi="Tahoma" w:cs="Tahoma"/>
-          <w:sz w:val="20"/>
-          <w:szCs w:val="20"/>
-        </w:rPr>
-        <w:t xml:space="preserve"> Tim Uji </w:t>
-      </w:r>
-      <w:proofErr w:type="spellStart"/>
-      <w:r>
-        <w:rPr>
-          <w:rFonts w:ascii="Tahoma" w:hAnsi="Tahoma" w:cs="Tahoma"/>
-          <w:sz w:val="20"/>
-          <w:szCs w:val="20"/>
-        </w:rPr>
-        <w:t>Kelayakan</w:t>
-      </w:r>
-      <w:proofErr w:type="spellEnd"/>
-      <w:r>
-        <w:rPr>
-          <w:rFonts w:ascii="Tahoma" w:hAnsi="Tahoma" w:cs="Tahoma"/>
-          <w:sz w:val="20"/>
-          <w:szCs w:val="20"/>
-        </w:rPr>
-        <w:t xml:space="preserve"> </w:t>
-      </w:r>
-      <w:proofErr w:type="spellStart"/>
-      <w:r>
-        <w:rPr>
-          <w:rFonts w:ascii="Tahoma" w:hAnsi="Tahoma" w:cs="Tahoma"/>
-          <w:sz w:val="20"/>
-          <w:szCs w:val="20"/>
-        </w:rPr>
-        <w:t>Lingkungan</w:t>
-      </w:r>
-      <w:proofErr w:type="spellEnd"/>
-      <w:r>
-        <w:rPr>
-          <w:rFonts w:ascii="Tahoma" w:hAnsi="Tahoma" w:cs="Tahoma"/>
-          <w:sz w:val="20"/>
-          <w:szCs w:val="20"/>
-        </w:rPr>
-        <w:t xml:space="preserve"> </w:t>
-      </w:r>
-      <w:proofErr w:type="spellStart"/>
-      <w:r>
-        <w:rPr>
-          <w:rFonts w:ascii="Tahoma" w:hAnsi="Tahoma" w:cs="Tahoma"/>
-          <w:sz w:val="20"/>
-          <w:szCs w:val="20"/>
-        </w:rPr>
-        <w:t>Hidu</w:t>
-      </w:r>
-      <w:r>
-        <w:rPr>
-          <w:rFonts w:ascii="Tahoma" w:hAnsi="Tahoma" w:cs="Tahoma"/>
-          <w:sz w:val="20"/>
-          <w:szCs w:val="20"/>
-        </w:rPr>
-        <w:t>p</w:t>
-      </w:r>
-      <w:proofErr w:type="spellEnd"/>
-      <w:r>
-        <w:rPr>
-          <w:rFonts w:ascii="Tahoma" w:hAnsi="Tahoma" w:cs="Tahoma"/>
-          <w:sz w:val="20"/>
-          <w:szCs w:val="20"/>
-        </w:rPr>
-        <w:t xml:space="preserve"> </w:t>
+      <w:r>
+        <w:rPr>
+          <w:rFonts w:ascii="Tahoma" w:hAnsi="Tahoma" w:cs="Tahoma"/>
+          <w:sz w:val="20"/>
+          <w:szCs w:val="20"/>
+        </w:rPr>
+        <w:t>Ketua Tim Uji Kelayakan Lingkungan Hidu</w:t>
+      </w:r>
+      <w:r>
+        <w:rPr>
+          <w:rFonts w:ascii="Tahoma" w:hAnsi="Tahoma" w:cs="Tahoma"/>
+          <w:sz w:val="20"/>
+          <w:szCs w:val="20"/>
+        </w:rPr>
+        <w:t xml:space="preserve">p </w:t>
       </w:r>
       <w:r>
         <w:rPr>
@@ -1845,27 +1567,7 @@
                 <w:szCs w:val="28"/>
               </w:rPr>
               <w:lastRenderedPageBreak/>
-              <w:t>${logo_</w:t>
-            </w:r>
-            <w:proofErr w:type="gramStart"/>
-            <w:r>
-              <w:rPr>
-                <w:rFonts w:ascii="Tahoma" w:hAnsi="Tahoma" w:cs="Tahoma"/>
-                <w:b/>
-                <w:sz w:val="28"/>
-                <w:szCs w:val="28"/>
-              </w:rPr>
-              <w:t>tuk:100:100</w:t>
-            </w:r>
-            <w:proofErr w:type="gramEnd"/>
-            <w:r>
-              <w:rPr>
-                <w:rFonts w:ascii="Tahoma" w:hAnsi="Tahoma" w:cs="Tahoma"/>
-                <w:b/>
-                <w:sz w:val="28"/>
-                <w:szCs w:val="28"/>
-              </w:rPr>
-              <w:t>}</w:t>
+              <w:t>${logo_tuk:100:100}</w:t>
             </w:r>
           </w:p>
         </w:tc>
@@ -1946,23 +1648,7 @@
                 <w:rFonts w:ascii="Tahoma" w:hAnsi="Tahoma" w:cs="Tahoma"/>
                 <w:sz w:val="20"/>
               </w:rPr>
-              <w:t>${</w:t>
-            </w:r>
-            <w:proofErr w:type="spellStart"/>
-            <w:r>
-              <w:rPr>
-                <w:rFonts w:ascii="Tahoma" w:hAnsi="Tahoma" w:cs="Tahoma"/>
-                <w:sz w:val="20"/>
-              </w:rPr>
-              <w:t>tuk_address</w:t>
-            </w:r>
-            <w:proofErr w:type="spellEnd"/>
-            <w:r>
-              <w:rPr>
-                <w:rFonts w:ascii="Tahoma" w:hAnsi="Tahoma" w:cs="Tahoma"/>
-                <w:sz w:val="20"/>
-              </w:rPr>
-              <w:t>}</w:t>
+              <w:t>${tuk_address}</w:t>
             </w:r>
           </w:p>
           <w:p>
@@ -2193,25 +1879,7 @@
           <w:sz w:val="20"/>
           <w:szCs w:val="20"/>
         </w:rPr>
-        <w:t>{</w:t>
-      </w:r>
-      <w:proofErr w:type="spellStart"/>
-      <w:r>
-        <w:rPr>
-          <w:rFonts w:ascii="Tahoma" w:hAnsi="Tahoma" w:cs="Tahoma"/>
-          <w:sz w:val="20"/>
-          <w:szCs w:val="20"/>
-        </w:rPr>
-        <w:t>docs_date</w:t>
-      </w:r>
-      <w:proofErr w:type="spellEnd"/>
-      <w:r>
-        <w:rPr>
-          <w:rFonts w:ascii="Tahoma" w:hAnsi="Tahoma" w:cs="Tahoma"/>
-          <w:sz w:val="20"/>
-          <w:szCs w:val="20"/>
-        </w:rPr>
-        <w:t>}</w:t>
+        <w:t>{docs_date}</w:t>
       </w:r>
     </w:p>
     <w:p>
@@ -2233,7 +1901,6 @@
         </w:rPr>
         <w:t>Lampiran</w:t>
       </w:r>
-      <w:proofErr w:type="gramStart"/>
       <w:r>
         <w:rPr>
           <w:rFonts w:ascii="Tahoma" w:hAnsi="Tahoma" w:cs="Tahoma"/>
@@ -2241,27 +1908,8 @@
           <w:szCs w:val="20"/>
         </w:rPr>
         <w:tab/>
-        <w:t xml:space="preserve"> :</w:t>
-      </w:r>
-      <w:proofErr w:type="gramEnd"/>
-      <w:r>
-        <w:rPr>
-          <w:rFonts w:ascii="Tahoma" w:hAnsi="Tahoma" w:cs="Tahoma"/>
-          <w:sz w:val="20"/>
-          <w:szCs w:val="20"/>
-        </w:rPr>
-        <w:t xml:space="preserve"> Satu set </w:t>
-      </w:r>
-      <w:proofErr w:type="spellStart"/>
-      <w:r>
-        <w:rPr>
-          <w:rFonts w:ascii="Tahoma" w:hAnsi="Tahoma" w:cs="Tahoma"/>
-          <w:sz w:val="20"/>
-          <w:szCs w:val="20"/>
-        </w:rPr>
-        <w:t>dokumen</w:t>
-      </w:r>
-      <w:proofErr w:type="spellEnd"/>
+        <w:t xml:space="preserve"> : Satu set dokumen</w:t>
+      </w:r>
       <w:r>
         <w:rPr>
           <w:rFonts w:ascii="Tahoma" w:hAnsi="Tahoma" w:cs="Tahoma"/>
@@ -2350,61 +1998,23 @@
           <w:sz w:val="20"/>
           <w:szCs w:val="20"/>
         </w:rPr>
-        <w:t xml:space="preserve">Uji </w:t>
-      </w:r>
-      <w:proofErr w:type="spellStart"/>
-      <w:r>
-        <w:rPr>
-          <w:rFonts w:ascii="Tahoma" w:hAnsi="Tahoma" w:cs="Tahoma"/>
-          <w:sz w:val="20"/>
-          <w:szCs w:val="20"/>
-        </w:rPr>
-        <w:t>Kelayakan</w:t>
-      </w:r>
-      <w:proofErr w:type="spellEnd"/>
-      <w:r>
-        <w:rPr>
-          <w:rFonts w:ascii="Tahoma" w:hAnsi="Tahoma" w:cs="Tahoma"/>
-          <w:sz w:val="20"/>
-          <w:szCs w:val="20"/>
-        </w:rPr>
-        <w:t xml:space="preserve"> </w:t>
-      </w:r>
-      <w:proofErr w:type="spellStart"/>
-      <w:r>
-        <w:rPr>
-          <w:rFonts w:ascii="Tahoma" w:hAnsi="Tahoma" w:cs="Tahoma"/>
-          <w:sz w:val="20"/>
-          <w:szCs w:val="20"/>
-        </w:rPr>
-        <w:t>Lingkungan</w:t>
-      </w:r>
-      <w:proofErr w:type="spellEnd"/>
-      <w:r>
-        <w:rPr>
-          <w:rFonts w:ascii="Tahoma" w:hAnsi="Tahoma" w:cs="Tahoma"/>
-          <w:sz w:val="20"/>
-          <w:szCs w:val="20"/>
-        </w:rPr>
-        <w:t xml:space="preserve"> </w:t>
-      </w:r>
-      <w:proofErr w:type="spellStart"/>
-      <w:r>
-        <w:rPr>
-          <w:rFonts w:ascii="Tahoma" w:hAnsi="Tahoma" w:cs="Tahoma"/>
-          <w:sz w:val="20"/>
-          <w:szCs w:val="20"/>
-        </w:rPr>
-        <w:t>Hidup</w:t>
-      </w:r>
-      <w:proofErr w:type="spellEnd"/>
-      <w:r>
-        <w:rPr>
-          <w:rFonts w:ascii="Tahoma" w:hAnsi="Tahoma" w:cs="Tahoma"/>
-          <w:sz w:val="20"/>
-          <w:szCs w:val="20"/>
-        </w:rPr>
-        <w:t xml:space="preserve"> </w:t>
+        <w:t>Uji Kelayakan</w:t>
+      </w:r>
+      <w:r>
+        <w:rPr>
+          <w:rFonts w:ascii="Tahoma" w:hAnsi="Tahoma" w:cs="Tahoma"/>
+          <w:sz w:val="20"/>
+          <w:szCs w:val="20"/>
+        </w:rPr>
+        <w:t xml:space="preserve"> Lingkungan</w:t>
+      </w:r>
+      <w:r>
+        <w:rPr>
+          <w:rFonts w:ascii="Tahoma" w:hAnsi="Tahoma" w:cs="Tahoma"/>
+          <w:sz w:val="20"/>
+          <w:szCs w:val="20"/>
+        </w:rPr>
+        <w:t xml:space="preserve"> Hidup </w:t>
       </w:r>
       <w:r>
         <w:rPr>
@@ -2665,7 +2275,6 @@
           <w:lang w:val="sv-SE"/>
         </w:rPr>
       </w:pPr>
-      <w:proofErr w:type="spellStart"/>
       <w:r>
         <w:rPr>
           <w:rFonts w:ascii="Tahoma" w:hAnsi="Tahoma" w:cs="Tahoma"/>
@@ -2674,9 +2283,8 @@
           <w:sz w:val="20"/>
           <w:szCs w:val="20"/>
         </w:rPr>
-        <w:t>Menindaklanjuti</w:t>
-      </w:r>
-      <w:proofErr w:type="spellEnd"/>
+        <w:t xml:space="preserve">Menindaklanjuti </w:t>
+      </w:r>
       <w:r>
         <w:rPr>
           <w:rFonts w:ascii="Tahoma" w:hAnsi="Tahoma" w:cs="Tahoma"/>
@@ -2685,7 +2293,16 @@
           <w:sz w:val="20"/>
           <w:szCs w:val="20"/>
         </w:rPr>
-        <w:t xml:space="preserve"> </w:t>
+        <w:t xml:space="preserve">Hasil Uji Administrasi dan Penyampaian </w:t>
+      </w:r>
+      <w:r>
+        <w:rPr>
+          <w:rFonts w:ascii="Tahoma" w:hAnsi="Tahoma" w:cs="Tahoma"/>
+          <w:sz w:val="20"/>
+          <w:szCs w:val="20"/>
+          <w:lang w:val="fi-FI"/>
+        </w:rPr>
+        <w:t xml:space="preserve">Dokumen </w:t>
       </w:r>
       <w:r>
         <w:rPr>
@@ -2695,9 +2312,8 @@
           <w:sz w:val="20"/>
           <w:szCs w:val="20"/>
         </w:rPr>
-        <w:t xml:space="preserve">Hasil Uji </w:t>
-      </w:r>
-      <w:proofErr w:type="spellStart"/>
+        <w:t>Kerangka Acuan</w:t>
+      </w:r>
       <w:r>
         <w:rPr>
           <w:rFonts w:ascii="Tahoma" w:hAnsi="Tahoma" w:cs="Tahoma"/>
@@ -2706,9 +2322,8 @@
           <w:sz w:val="20"/>
           <w:szCs w:val="20"/>
         </w:rPr>
-        <w:t>Administrasi</w:t>
-      </w:r>
-      <w:proofErr w:type="spellEnd"/>
+        <w:t xml:space="preserve"> Rencana</w:t>
+      </w:r>
       <w:r>
         <w:rPr>
           <w:rFonts w:ascii="Tahoma" w:hAnsi="Tahoma" w:cs="Tahoma"/>
@@ -2717,9 +2332,8 @@
           <w:sz w:val="20"/>
           <w:szCs w:val="20"/>
         </w:rPr>
-        <w:t xml:space="preserve"> dan </w:t>
-      </w:r>
-      <w:proofErr w:type="spellStart"/>
+        <w:t xml:space="preserve"> </w:t>
+      </w:r>
       <w:r>
         <w:rPr>
           <w:rFonts w:ascii="Tahoma" w:hAnsi="Tahoma" w:cs="Tahoma"/>
@@ -2728,9 +2342,8 @@
           <w:sz w:val="20"/>
           <w:szCs w:val="20"/>
         </w:rPr>
-        <w:t>Penyampaian</w:t>
-      </w:r>
-      <w:proofErr w:type="spellEnd"/>
+        <w:t>$</w:t>
+      </w:r>
       <w:r>
         <w:rPr>
           <w:rFonts w:ascii="Tahoma" w:hAnsi="Tahoma" w:cs="Tahoma"/>
@@ -2739,18 +2352,8 @@
           <w:sz w:val="20"/>
           <w:szCs w:val="20"/>
         </w:rPr>
-        <w:t xml:space="preserve"> </w:t>
-      </w:r>
-      <w:r>
-        <w:rPr>
-          <w:rFonts w:ascii="Tahoma" w:hAnsi="Tahoma" w:cs="Tahoma"/>
-          <w:sz w:val="20"/>
-          <w:szCs w:val="20"/>
-          <w:lang w:val="fi-FI"/>
-        </w:rPr>
-        <w:t xml:space="preserve">Dokumen </w:t>
-      </w:r>
-      <w:proofErr w:type="spellStart"/>
+        <w:t>{project_title}</w:t>
+      </w:r>
       <w:r>
         <w:rPr>
           <w:rFonts w:ascii="Tahoma" w:hAnsi="Tahoma" w:cs="Tahoma"/>
@@ -2759,58 +2362,102 @@
           <w:sz w:val="20"/>
           <w:szCs w:val="20"/>
         </w:rPr>
-        <w:t>Kerangka</w:t>
-      </w:r>
-      <w:proofErr w:type="spellEnd"/>
-      <w:r>
-        <w:rPr>
-          <w:rFonts w:ascii="Tahoma" w:hAnsi="Tahoma" w:cs="Tahoma"/>
-          <w:bCs/>
-          <w:color w:val="000000"/>
-          <w:sz w:val="20"/>
-          <w:szCs w:val="20"/>
-        </w:rPr>
         <w:t xml:space="preserve"> </w:t>
       </w:r>
-      <w:proofErr w:type="spellStart"/>
-      <w:r>
-        <w:rPr>
-          <w:rFonts w:ascii="Tahoma" w:hAnsi="Tahoma" w:cs="Tahoma"/>
-          <w:bCs/>
-          <w:color w:val="000000"/>
-          <w:sz w:val="20"/>
-          <w:szCs w:val="20"/>
-        </w:rPr>
-        <w:t>Acuan</w:t>
-      </w:r>
-      <w:proofErr w:type="spellEnd"/>
-      <w:r>
-        <w:rPr>
-          <w:rFonts w:ascii="Tahoma" w:hAnsi="Tahoma" w:cs="Tahoma"/>
-          <w:bCs/>
-          <w:color w:val="000000"/>
+      <w:r>
+        <w:rPr>
+          <w:rFonts w:ascii="Tahoma" w:hAnsi="Tahoma" w:cs="Tahoma"/>
+          <w:sz w:val="20"/>
+          <w:szCs w:val="20"/>
+        </w:rPr>
+        <w:t>oleh</w:t>
+      </w:r>
+      <w:r>
+        <w:rPr>
+          <w:rFonts w:ascii="Tahoma" w:hAnsi="Tahoma" w:cs="Tahoma"/>
           <w:sz w:val="20"/>
           <w:szCs w:val="20"/>
         </w:rPr>
         <w:t xml:space="preserve"> </w:t>
       </w:r>
-      <w:proofErr w:type="spellStart"/>
-      <w:r>
-        <w:rPr>
-          <w:rFonts w:ascii="Tahoma" w:hAnsi="Tahoma" w:cs="Tahoma"/>
-          <w:bCs/>
-          <w:color w:val="000000"/>
-          <w:sz w:val="20"/>
-          <w:szCs w:val="20"/>
-        </w:rPr>
-        <w:t>Rencana</w:t>
-      </w:r>
-      <w:proofErr w:type="spellEnd"/>
-      <w:r>
-        <w:rPr>
-          <w:rFonts w:ascii="Tahoma" w:hAnsi="Tahoma" w:cs="Tahoma"/>
-          <w:bCs/>
-          <w:color w:val="000000"/>
+      <w:r>
+        <w:rPr>
+          <w:rFonts w:ascii="Tahoma" w:hAnsi="Tahoma" w:cs="Tahoma"/>
+          <w:sz w:val="20"/>
+          <w:szCs w:val="20"/>
+        </w:rPr>
+        <w:t>$</w:t>
+      </w:r>
+      <w:r>
+        <w:rPr>
+          <w:rFonts w:ascii="Tahoma" w:hAnsi="Tahoma" w:cs="Tahoma"/>
+          <w:sz w:val="20"/>
+          <w:szCs w:val="20"/>
+        </w:rPr>
+        <w:t>{pemrakarsa}</w:t>
+      </w:r>
+      <w:r>
+        <w:rPr>
+          <w:rFonts w:ascii="Tahoma" w:hAnsi="Tahoma" w:cs="Tahoma"/>
+          <w:sz w:val="20"/>
+          <w:szCs w:val="20"/>
+          <w:lang w:val="sv-SE"/>
+        </w:rPr>
+        <w:t xml:space="preserve">, maka bersama ini </w:t>
+      </w:r>
+      <w:r>
+        <w:rPr>
+          <w:rFonts w:ascii="Tahoma" w:hAnsi="Tahoma" w:cs="Tahoma"/>
+          <w:sz w:val="20"/>
+          <w:szCs w:val="20"/>
+          <w:lang w:val="id-ID"/>
+        </w:rPr>
+        <w:t xml:space="preserve">kami mengundang Bapak/Ibu selaku Anggota Tim </w:t>
+      </w:r>
+      <w:r>
+        <w:rPr>
+          <w:rFonts w:ascii="Tahoma" w:hAnsi="Tahoma" w:cs="Tahoma"/>
+          <w:sz w:val="20"/>
+          <w:szCs w:val="20"/>
+        </w:rPr>
+        <w:t xml:space="preserve">Uji Kelayakan Lingkungan Hidup </w:t>
+      </w:r>
+      <w:r>
+        <w:rPr>
+          <w:rFonts w:ascii="Tahoma" w:hAnsi="Tahoma" w:cs="Tahoma"/>
+          <w:sz w:val="20"/>
+          <w:szCs w:val="20"/>
+        </w:rPr>
+        <w:t>$</w:t>
+      </w:r>
+      <w:r>
+        <w:rPr>
+          <w:rFonts w:ascii="Tahoma" w:hAnsi="Tahoma" w:cs="Tahoma"/>
+          <w:sz w:val="20"/>
+          <w:szCs w:val="20"/>
+        </w:rPr>
+        <w:t>{authority}</w:t>
+      </w:r>
+      <w:r>
+        <w:rPr>
+          <w:rFonts w:ascii="Tahoma" w:hAnsi="Tahoma" w:cs="Tahoma"/>
+          <w:sz w:val="20"/>
+          <w:szCs w:val="20"/>
+          <w:lang w:val="id-ID"/>
+        </w:rPr>
+        <w:t xml:space="preserve"> untuk dapat memberikan saran, pendapat, dan tanggapan dalam penilaian dokumen tersebut dengan berfokus pada proses pelingkupan</w:t>
+      </w:r>
+      <w:r>
+        <w:rPr>
+          <w:rFonts w:ascii="Tahoma" w:hAnsi="Tahoma" w:cs="Tahoma"/>
+          <w:sz w:val="20"/>
+          <w:szCs w:val="20"/>
+        </w:rPr>
+        <w:t>.</w:t>
+      </w:r>
+      <w:r>
+        <w:rPr>
+          <w:rFonts w:ascii="Tahoma" w:hAnsi="Tahoma" w:cs="Tahoma"/>
           <w:sz w:val="20"/>
           <w:szCs w:val="20"/>
         </w:rPr>
@@ -2819,8 +2466,38 @@
       <w:r>
         <w:rPr>
           <w:rFonts w:ascii="Tahoma" w:hAnsi="Tahoma" w:cs="Tahoma"/>
-          <w:bCs/>
-          <w:color w:val="000000"/>
+          <w:sz w:val="20"/>
+          <w:szCs w:val="20"/>
+        </w:rPr>
+        <w:t>A</w:t>
+      </w:r>
+      <w:r>
+        <w:rPr>
+          <w:rFonts w:ascii="Tahoma" w:hAnsi="Tahoma" w:cs="Tahoma"/>
+          <w:sz w:val="20"/>
+          <w:szCs w:val="20"/>
+        </w:rPr>
+        <w:t>dapun Rapat Tim</w:t>
+      </w:r>
+      <w:r>
+        <w:rPr>
+          <w:rFonts w:ascii="Tahoma" w:hAnsi="Tahoma" w:cs="Tahoma"/>
+          <w:sz w:val="20"/>
+          <w:szCs w:val="20"/>
+        </w:rPr>
+        <w:t xml:space="preserve"> Uji Kelayakan Lingkungan Hidup</w:t>
+      </w:r>
+      <w:r>
+        <w:rPr>
+          <w:rFonts w:ascii="Tahoma" w:hAnsi="Tahoma" w:cs="Tahoma"/>
+          <w:sz w:val="20"/>
+          <w:szCs w:val="20"/>
+        </w:rPr>
+        <w:t xml:space="preserve"> </w:t>
+      </w:r>
+      <w:r>
+        <w:rPr>
+          <w:rFonts w:ascii="Tahoma" w:hAnsi="Tahoma" w:cs="Tahoma"/>
           <w:sz w:val="20"/>
           <w:szCs w:val="20"/>
         </w:rPr>
@@ -2829,381 +2506,18 @@
       <w:r>
         <w:rPr>
           <w:rFonts w:ascii="Tahoma" w:hAnsi="Tahoma" w:cs="Tahoma"/>
-          <w:bCs/>
-          <w:color w:val="000000"/>
-          <w:sz w:val="20"/>
-          <w:szCs w:val="20"/>
-        </w:rPr>
-        <w:t>{</w:t>
-      </w:r>
-      <w:proofErr w:type="spellStart"/>
-      <w:r>
-        <w:rPr>
-          <w:rFonts w:ascii="Tahoma" w:hAnsi="Tahoma" w:cs="Tahoma"/>
-          <w:bCs/>
-          <w:color w:val="000000"/>
-          <w:sz w:val="20"/>
-          <w:szCs w:val="20"/>
-        </w:rPr>
-        <w:t>project_title</w:t>
-      </w:r>
-      <w:proofErr w:type="spellEnd"/>
-      <w:r>
-        <w:rPr>
-          <w:rFonts w:ascii="Tahoma" w:hAnsi="Tahoma" w:cs="Tahoma"/>
-          <w:bCs/>
-          <w:color w:val="000000"/>
-          <w:sz w:val="20"/>
-          <w:szCs w:val="20"/>
-        </w:rPr>
-        <w:t>}</w:t>
-      </w:r>
-      <w:r>
-        <w:rPr>
-          <w:rFonts w:ascii="Tahoma" w:hAnsi="Tahoma" w:cs="Tahoma"/>
-          <w:bCs/>
-          <w:color w:val="000000"/>
-          <w:sz w:val="20"/>
-          <w:szCs w:val="20"/>
-        </w:rPr>
-        <w:t xml:space="preserve"> </w:t>
-      </w:r>
-      <w:r>
-        <w:rPr>
-          <w:rFonts w:ascii="Tahoma" w:hAnsi="Tahoma" w:cs="Tahoma"/>
-          <w:sz w:val="20"/>
-          <w:szCs w:val="20"/>
-        </w:rPr>
-        <w:t>oleh</w:t>
-      </w:r>
-      <w:r>
-        <w:rPr>
-          <w:rFonts w:ascii="Tahoma" w:hAnsi="Tahoma" w:cs="Tahoma"/>
-          <w:sz w:val="20"/>
-          <w:szCs w:val="20"/>
-        </w:rPr>
-        <w:t xml:space="preserve"> </w:t>
-      </w:r>
-      <w:r>
-        <w:rPr>
-          <w:rFonts w:ascii="Tahoma" w:hAnsi="Tahoma" w:cs="Tahoma"/>
-          <w:sz w:val="20"/>
-          <w:szCs w:val="20"/>
-        </w:rPr>
-        <w:t>$</w:t>
-      </w:r>
-      <w:r>
-        <w:rPr>
-          <w:rFonts w:ascii="Tahoma" w:hAnsi="Tahoma" w:cs="Tahoma"/>
-          <w:sz w:val="20"/>
-          <w:szCs w:val="20"/>
-        </w:rPr>
-        <w:t>{</w:t>
-      </w:r>
-      <w:proofErr w:type="spellStart"/>
-      <w:r>
-        <w:rPr>
-          <w:rFonts w:ascii="Tahoma" w:hAnsi="Tahoma" w:cs="Tahoma"/>
-          <w:sz w:val="20"/>
-          <w:szCs w:val="20"/>
-        </w:rPr>
-        <w:t>pemrakarsa</w:t>
-      </w:r>
-      <w:proofErr w:type="spellEnd"/>
-      <w:r>
-        <w:rPr>
-          <w:rFonts w:ascii="Tahoma" w:hAnsi="Tahoma" w:cs="Tahoma"/>
-          <w:sz w:val="20"/>
-          <w:szCs w:val="20"/>
-        </w:rPr>
-        <w:t>}</w:t>
-      </w:r>
-      <w:r>
-        <w:rPr>
-          <w:rFonts w:ascii="Tahoma" w:hAnsi="Tahoma" w:cs="Tahoma"/>
-          <w:sz w:val="20"/>
-          <w:szCs w:val="20"/>
-          <w:lang w:val="sv-SE"/>
-        </w:rPr>
-        <w:t xml:space="preserve">, maka bersama ini </w:t>
-      </w:r>
-      <w:r>
-        <w:rPr>
-          <w:rFonts w:ascii="Tahoma" w:hAnsi="Tahoma" w:cs="Tahoma"/>
-          <w:sz w:val="20"/>
-          <w:szCs w:val="20"/>
-          <w:lang w:val="id-ID"/>
-        </w:rPr>
-        <w:t xml:space="preserve">kami mengundang Bapak/Ibu selaku Anggota Tim </w:t>
-      </w:r>
-      <w:r>
-        <w:rPr>
-          <w:rFonts w:ascii="Tahoma" w:hAnsi="Tahoma" w:cs="Tahoma"/>
-          <w:sz w:val="20"/>
-          <w:szCs w:val="20"/>
-        </w:rPr>
-        <w:t xml:space="preserve">Uji </w:t>
-      </w:r>
-      <w:proofErr w:type="spellStart"/>
-      <w:r>
-        <w:rPr>
-          <w:rFonts w:ascii="Tahoma" w:hAnsi="Tahoma" w:cs="Tahoma"/>
-          <w:sz w:val="20"/>
-          <w:szCs w:val="20"/>
-        </w:rPr>
-        <w:t>Kelayakan</w:t>
-      </w:r>
-      <w:proofErr w:type="spellEnd"/>
-      <w:r>
-        <w:rPr>
-          <w:rFonts w:ascii="Tahoma" w:hAnsi="Tahoma" w:cs="Tahoma"/>
-          <w:sz w:val="20"/>
-          <w:szCs w:val="20"/>
-        </w:rPr>
-        <w:t xml:space="preserve"> </w:t>
-      </w:r>
-      <w:proofErr w:type="spellStart"/>
-      <w:r>
-        <w:rPr>
-          <w:rFonts w:ascii="Tahoma" w:hAnsi="Tahoma" w:cs="Tahoma"/>
-          <w:sz w:val="20"/>
-          <w:szCs w:val="20"/>
-        </w:rPr>
-        <w:t>Lingkungan</w:t>
-      </w:r>
-      <w:proofErr w:type="spellEnd"/>
-      <w:r>
-        <w:rPr>
-          <w:rFonts w:ascii="Tahoma" w:hAnsi="Tahoma" w:cs="Tahoma"/>
-          <w:sz w:val="20"/>
-          <w:szCs w:val="20"/>
-        </w:rPr>
-        <w:t xml:space="preserve"> </w:t>
-      </w:r>
-      <w:proofErr w:type="spellStart"/>
-      <w:r>
-        <w:rPr>
-          <w:rFonts w:ascii="Tahoma" w:hAnsi="Tahoma" w:cs="Tahoma"/>
-          <w:sz w:val="20"/>
-          <w:szCs w:val="20"/>
-        </w:rPr>
-        <w:t>Hidup</w:t>
-      </w:r>
-      <w:proofErr w:type="spellEnd"/>
-      <w:r>
-        <w:rPr>
-          <w:rFonts w:ascii="Tahoma" w:hAnsi="Tahoma" w:cs="Tahoma"/>
-          <w:sz w:val="20"/>
-          <w:szCs w:val="20"/>
-        </w:rPr>
-        <w:t xml:space="preserve"> </w:t>
-      </w:r>
-      <w:r>
-        <w:rPr>
-          <w:rFonts w:ascii="Tahoma" w:hAnsi="Tahoma" w:cs="Tahoma"/>
-          <w:sz w:val="20"/>
-          <w:szCs w:val="20"/>
-        </w:rPr>
-        <w:t>$</w:t>
-      </w:r>
-      <w:r>
-        <w:rPr>
-          <w:rFonts w:ascii="Tahoma" w:hAnsi="Tahoma" w:cs="Tahoma"/>
-          <w:sz w:val="20"/>
-          <w:szCs w:val="20"/>
-        </w:rPr>
-        <w:t>{authority}</w:t>
-      </w:r>
-      <w:r>
-        <w:rPr>
-          <w:rFonts w:ascii="Tahoma" w:hAnsi="Tahoma" w:cs="Tahoma"/>
-          <w:sz w:val="20"/>
-          <w:szCs w:val="20"/>
-          <w:lang w:val="id-ID"/>
-        </w:rPr>
-        <w:t xml:space="preserve"> untuk dapat memberikan saran, pendapat, dan tanggapan dalam penilaian dokumen tersebut dengan berfokus pada proses pelingkupan</w:t>
-      </w:r>
-      <w:r>
-        <w:rPr>
-          <w:rFonts w:ascii="Tahoma" w:hAnsi="Tahoma" w:cs="Tahoma"/>
-          <w:sz w:val="20"/>
-          <w:szCs w:val="20"/>
-        </w:rPr>
-        <w:t>.</w:t>
-      </w:r>
-      <w:r>
-        <w:rPr>
-          <w:rFonts w:ascii="Tahoma" w:hAnsi="Tahoma" w:cs="Tahoma"/>
-          <w:sz w:val="20"/>
-          <w:szCs w:val="20"/>
-        </w:rPr>
-        <w:t xml:space="preserve"> </w:t>
-      </w:r>
-      <w:r>
-        <w:rPr>
-          <w:rFonts w:ascii="Tahoma" w:hAnsi="Tahoma" w:cs="Tahoma"/>
-          <w:sz w:val="20"/>
-          <w:szCs w:val="20"/>
-        </w:rPr>
-        <w:t>A</w:t>
-      </w:r>
-      <w:r>
-        <w:rPr>
-          <w:rFonts w:ascii="Tahoma" w:hAnsi="Tahoma" w:cs="Tahoma"/>
-          <w:sz w:val="20"/>
-          <w:szCs w:val="20"/>
-        </w:rPr>
-        <w:t xml:space="preserve">dapun </w:t>
-      </w:r>
-      <w:proofErr w:type="spellStart"/>
-      <w:r>
-        <w:rPr>
-          <w:rFonts w:ascii="Tahoma" w:hAnsi="Tahoma" w:cs="Tahoma"/>
-          <w:sz w:val="20"/>
-          <w:szCs w:val="20"/>
-        </w:rPr>
-        <w:t>Rapat</w:t>
-      </w:r>
-      <w:proofErr w:type="spellEnd"/>
-      <w:r>
-        <w:rPr>
-          <w:rFonts w:ascii="Tahoma" w:hAnsi="Tahoma" w:cs="Tahoma"/>
-          <w:sz w:val="20"/>
-          <w:szCs w:val="20"/>
-        </w:rPr>
-        <w:t xml:space="preserve"> Tim</w:t>
-      </w:r>
-      <w:r>
-        <w:rPr>
-          <w:rFonts w:ascii="Tahoma" w:hAnsi="Tahoma" w:cs="Tahoma"/>
-          <w:sz w:val="20"/>
-          <w:szCs w:val="20"/>
-        </w:rPr>
-        <w:t xml:space="preserve"> Uji </w:t>
-      </w:r>
-      <w:proofErr w:type="spellStart"/>
-      <w:r>
-        <w:rPr>
-          <w:rFonts w:ascii="Tahoma" w:hAnsi="Tahoma" w:cs="Tahoma"/>
-          <w:sz w:val="20"/>
-          <w:szCs w:val="20"/>
-        </w:rPr>
-        <w:t>Kelayakan</w:t>
-      </w:r>
-      <w:proofErr w:type="spellEnd"/>
-      <w:r>
-        <w:rPr>
-          <w:rFonts w:ascii="Tahoma" w:hAnsi="Tahoma" w:cs="Tahoma"/>
-          <w:sz w:val="20"/>
-          <w:szCs w:val="20"/>
-        </w:rPr>
-        <w:t xml:space="preserve"> </w:t>
-      </w:r>
-      <w:proofErr w:type="spellStart"/>
-      <w:r>
-        <w:rPr>
-          <w:rFonts w:ascii="Tahoma" w:hAnsi="Tahoma" w:cs="Tahoma"/>
-          <w:sz w:val="20"/>
-          <w:szCs w:val="20"/>
-        </w:rPr>
-        <w:t>Lingkungan</w:t>
-      </w:r>
-      <w:proofErr w:type="spellEnd"/>
-      <w:r>
-        <w:rPr>
-          <w:rFonts w:ascii="Tahoma" w:hAnsi="Tahoma" w:cs="Tahoma"/>
-          <w:sz w:val="20"/>
-          <w:szCs w:val="20"/>
-        </w:rPr>
-        <w:t xml:space="preserve"> </w:t>
-      </w:r>
-      <w:proofErr w:type="spellStart"/>
-      <w:r>
-        <w:rPr>
-          <w:rFonts w:ascii="Tahoma" w:hAnsi="Tahoma" w:cs="Tahoma"/>
-          <w:sz w:val="20"/>
-          <w:szCs w:val="20"/>
-        </w:rPr>
-        <w:t>Hidup</w:t>
-      </w:r>
-      <w:proofErr w:type="spellEnd"/>
-      <w:r>
-        <w:rPr>
-          <w:rFonts w:ascii="Tahoma" w:hAnsi="Tahoma" w:cs="Tahoma"/>
-          <w:sz w:val="20"/>
-          <w:szCs w:val="20"/>
-        </w:rPr>
-        <w:t xml:space="preserve"> </w:t>
-      </w:r>
-      <w:r>
-        <w:rPr>
-          <w:rFonts w:ascii="Tahoma" w:hAnsi="Tahoma" w:cs="Tahoma"/>
-          <w:sz w:val="20"/>
-          <w:szCs w:val="20"/>
-        </w:rPr>
-        <w:t>$</w:t>
-      </w:r>
-      <w:r>
-        <w:rPr>
-          <w:rFonts w:ascii="Tahoma" w:hAnsi="Tahoma" w:cs="Tahoma"/>
           <w:sz w:val="20"/>
           <w:szCs w:val="20"/>
         </w:rPr>
         <w:t xml:space="preserve">{authority} </w:t>
       </w:r>
-      <w:proofErr w:type="spellStart"/>
-      <w:r>
-        <w:rPr>
-          <w:rFonts w:ascii="Tahoma" w:hAnsi="Tahoma" w:cs="Tahoma"/>
-          <w:sz w:val="20"/>
-          <w:szCs w:val="20"/>
-        </w:rPr>
-        <w:t>tersebut</w:t>
-      </w:r>
-      <w:proofErr w:type="spellEnd"/>
-      <w:r>
-        <w:rPr>
-          <w:rFonts w:ascii="Tahoma" w:hAnsi="Tahoma" w:cs="Tahoma"/>
-          <w:sz w:val="20"/>
-          <w:szCs w:val="20"/>
-        </w:rPr>
-        <w:t xml:space="preserve"> </w:t>
-      </w:r>
-      <w:proofErr w:type="spellStart"/>
-      <w:r>
-        <w:rPr>
-          <w:rFonts w:ascii="Tahoma" w:hAnsi="Tahoma" w:cs="Tahoma"/>
-          <w:sz w:val="20"/>
-          <w:szCs w:val="20"/>
-        </w:rPr>
-        <w:t>akan</w:t>
-      </w:r>
-      <w:proofErr w:type="spellEnd"/>
-      <w:r>
-        <w:rPr>
-          <w:rFonts w:ascii="Tahoma" w:hAnsi="Tahoma" w:cs="Tahoma"/>
-          <w:sz w:val="20"/>
-          <w:szCs w:val="20"/>
-        </w:rPr>
-        <w:t xml:space="preserve"> </w:t>
-      </w:r>
-      <w:proofErr w:type="spellStart"/>
-      <w:r>
-        <w:rPr>
-          <w:rFonts w:ascii="Tahoma" w:hAnsi="Tahoma" w:cs="Tahoma"/>
-          <w:sz w:val="20"/>
-          <w:szCs w:val="20"/>
-        </w:rPr>
-        <w:t>dilaksanakan</w:t>
-      </w:r>
-      <w:proofErr w:type="spellEnd"/>
-      <w:r>
-        <w:rPr>
-          <w:rFonts w:ascii="Tahoma" w:hAnsi="Tahoma" w:cs="Tahoma"/>
-          <w:sz w:val="20"/>
-          <w:szCs w:val="20"/>
-        </w:rPr>
-        <w:t xml:space="preserve"> </w:t>
+      <w:r>
+        <w:rPr>
+          <w:rFonts w:ascii="Tahoma" w:hAnsi="Tahoma" w:cs="Tahoma"/>
+          <w:sz w:val="20"/>
+          <w:szCs w:val="20"/>
+        </w:rPr>
+        <w:t xml:space="preserve">tersebut akan dilaksanakan </w:t>
       </w:r>
       <w:r>
         <w:rPr>
@@ -3468,304 +2782,108 @@
         </w:rPr>
         <w:t xml:space="preserve">Mengingat </w:t>
       </w:r>
-      <w:proofErr w:type="spellStart"/>
-      <w:r>
-        <w:rPr>
-          <w:rFonts w:ascii="Tahoma" w:hAnsi="Tahoma" w:cs="Tahoma"/>
-          <w:sz w:val="20"/>
-          <w:szCs w:val="20"/>
-        </w:rPr>
-        <w:t>pentingnya</w:t>
-      </w:r>
-      <w:proofErr w:type="spellEnd"/>
-      <w:r>
-        <w:rPr>
-          <w:rFonts w:ascii="Tahoma" w:hAnsi="Tahoma" w:cs="Tahoma"/>
-          <w:sz w:val="20"/>
-          <w:szCs w:val="20"/>
-        </w:rPr>
-        <w:t xml:space="preserve"> acara </w:t>
-      </w:r>
-      <w:proofErr w:type="spellStart"/>
-      <w:r>
-        <w:rPr>
-          <w:rFonts w:ascii="Tahoma" w:hAnsi="Tahoma" w:cs="Tahoma"/>
-          <w:sz w:val="20"/>
-          <w:szCs w:val="20"/>
-        </w:rPr>
-        <w:t>ini</w:t>
-      </w:r>
-      <w:proofErr w:type="spellEnd"/>
-      <w:r>
-        <w:rPr>
-          <w:rFonts w:ascii="Tahoma" w:hAnsi="Tahoma" w:cs="Tahoma"/>
-          <w:sz w:val="20"/>
-          <w:szCs w:val="20"/>
+      <w:r>
+        <w:rPr>
+          <w:rFonts w:ascii="Tahoma" w:hAnsi="Tahoma" w:cs="Tahoma"/>
+          <w:sz w:val="20"/>
+          <w:szCs w:val="20"/>
+        </w:rPr>
+        <w:t>pentingnya acara ini mohon kesediaan Saudara untuk bergabung dalam rapat tersebut tepat waktu (15 menit sebelum acara dimulai) dan dapat memberikan</w:t>
+      </w:r>
+      <w:r>
+        <w:rPr>
+          <w:rFonts w:ascii="Tahoma" w:hAnsi="Tahoma" w:cs="Tahoma"/>
+          <w:sz w:val="20"/>
+          <w:szCs w:val="20"/>
+          <w:lang w:val="id-ID"/>
         </w:rPr>
         <w:t xml:space="preserve"> </w:t>
       </w:r>
-      <w:proofErr w:type="spellStart"/>
-      <w:r>
-        <w:rPr>
-          <w:rFonts w:ascii="Tahoma" w:hAnsi="Tahoma" w:cs="Tahoma"/>
-          <w:sz w:val="20"/>
-          <w:szCs w:val="20"/>
-        </w:rPr>
-        <w:t>mohon</w:t>
-      </w:r>
-      <w:proofErr w:type="spellEnd"/>
-      <w:r>
-        <w:rPr>
-          <w:rFonts w:ascii="Tahoma" w:hAnsi="Tahoma" w:cs="Tahoma"/>
-          <w:sz w:val="20"/>
-          <w:szCs w:val="20"/>
+      <w:r>
+        <w:rPr>
+          <w:rFonts w:ascii="Tahoma" w:hAnsi="Tahoma" w:cs="Tahoma"/>
+          <w:sz w:val="20"/>
+          <w:szCs w:val="20"/>
+        </w:rPr>
+        <w:t>s</w:t>
+      </w:r>
+      <w:r>
+        <w:rPr>
+          <w:rFonts w:ascii="Tahoma" w:hAnsi="Tahoma" w:cs="Tahoma"/>
+          <w:sz w:val="20"/>
+          <w:szCs w:val="20"/>
+          <w:lang w:val="id-ID"/>
+        </w:rPr>
+        <w:t>aran</w:t>
+      </w:r>
+      <w:r>
+        <w:rPr>
+          <w:rFonts w:ascii="Tahoma" w:hAnsi="Tahoma" w:cs="Tahoma"/>
+          <w:sz w:val="20"/>
+          <w:szCs w:val="20"/>
+        </w:rPr>
+        <w:t>/masukan/</w:t>
+      </w:r>
+      <w:r>
+        <w:rPr>
+          <w:rFonts w:ascii="Tahoma" w:hAnsi="Tahoma" w:cs="Tahoma"/>
+          <w:sz w:val="20"/>
+          <w:szCs w:val="20"/>
+        </w:rPr>
+        <w:t>t</w:t>
+      </w:r>
+      <w:r>
+        <w:rPr>
+          <w:rFonts w:ascii="Tahoma" w:hAnsi="Tahoma" w:cs="Tahoma"/>
+          <w:sz w:val="20"/>
+          <w:szCs w:val="20"/>
+          <w:lang w:val="id-ID"/>
+        </w:rPr>
+        <w:t xml:space="preserve">anggapan </w:t>
+      </w:r>
+      <w:r>
+        <w:rPr>
+          <w:rFonts w:ascii="Tahoma" w:hAnsi="Tahoma" w:cs="Tahoma"/>
+          <w:sz w:val="20"/>
+          <w:szCs w:val="20"/>
+        </w:rPr>
+        <w:t xml:space="preserve">terkait </w:t>
+      </w:r>
+      <w:r>
+        <w:rPr>
+          <w:rFonts w:ascii="Tahoma" w:hAnsi="Tahoma" w:cs="Tahoma"/>
+          <w:sz w:val="20"/>
+          <w:szCs w:val="20"/>
+        </w:rPr>
+        <w:t>Kerangka Acuan</w:t>
+      </w:r>
+      <w:r>
+        <w:rPr>
+          <w:rFonts w:ascii="Tahoma" w:hAnsi="Tahoma" w:cs="Tahoma"/>
+          <w:sz w:val="20"/>
+          <w:szCs w:val="20"/>
+        </w:rPr>
+        <w:t xml:space="preserve"> kegiatan tersebut melalui email ke </w:t>
+      </w:r>
+      <w:r>
+        <w:rPr>
+          <w:rStyle w:val="Hyperlink"/>
+          <w:rFonts w:ascii="Tahoma" w:hAnsi="Tahoma" w:cs="Tahoma"/>
+          <w:sz w:val="20"/>
+          <w:szCs w:val="20"/>
+        </w:rPr>
+        <w:t>…</w:t>
+      </w:r>
+      <w:r>
+        <w:rPr>
+          <w:rStyle w:val="Hyperlink"/>
+          <w:rFonts w:ascii="Tahoma" w:hAnsi="Tahoma" w:cs="Tahoma"/>
+          <w:sz w:val="20"/>
+          <w:szCs w:val="20"/>
+          <w:u w:val="none"/>
         </w:rPr>
         <w:t xml:space="preserve"> </w:t>
       </w:r>
-      <w:proofErr w:type="spellStart"/>
-      <w:r>
-        <w:rPr>
-          <w:rFonts w:ascii="Tahoma" w:hAnsi="Tahoma" w:cs="Tahoma"/>
-          <w:sz w:val="20"/>
-          <w:szCs w:val="20"/>
-        </w:rPr>
-        <w:t>kesediaan</w:t>
-      </w:r>
-      <w:proofErr w:type="spellEnd"/>
-      <w:r>
-        <w:rPr>
-          <w:rFonts w:ascii="Tahoma" w:hAnsi="Tahoma" w:cs="Tahoma"/>
-          <w:sz w:val="20"/>
-          <w:szCs w:val="20"/>
-        </w:rPr>
-        <w:t xml:space="preserve"> </w:t>
-      </w:r>
-      <w:proofErr w:type="spellStart"/>
-      <w:r>
-        <w:rPr>
-          <w:rFonts w:ascii="Tahoma" w:hAnsi="Tahoma" w:cs="Tahoma"/>
-          <w:sz w:val="20"/>
-          <w:szCs w:val="20"/>
-        </w:rPr>
-        <w:t>Saudara</w:t>
-      </w:r>
-      <w:proofErr w:type="spellEnd"/>
-      <w:r>
-        <w:rPr>
-          <w:rFonts w:ascii="Tahoma" w:hAnsi="Tahoma" w:cs="Tahoma"/>
-          <w:sz w:val="20"/>
-          <w:szCs w:val="20"/>
-        </w:rPr>
-        <w:t xml:space="preserve"> </w:t>
-      </w:r>
-      <w:proofErr w:type="spellStart"/>
-      <w:r>
-        <w:rPr>
-          <w:rFonts w:ascii="Tahoma" w:hAnsi="Tahoma" w:cs="Tahoma"/>
-          <w:sz w:val="20"/>
-          <w:szCs w:val="20"/>
-        </w:rPr>
-        <w:t>untuk</w:t>
-      </w:r>
-      <w:proofErr w:type="spellEnd"/>
-      <w:r>
-        <w:rPr>
-          <w:rFonts w:ascii="Tahoma" w:hAnsi="Tahoma" w:cs="Tahoma"/>
-          <w:sz w:val="20"/>
-          <w:szCs w:val="20"/>
-        </w:rPr>
-        <w:t xml:space="preserve"> </w:t>
-      </w:r>
-      <w:proofErr w:type="spellStart"/>
-      <w:r>
-        <w:rPr>
-          <w:rFonts w:ascii="Tahoma" w:hAnsi="Tahoma" w:cs="Tahoma"/>
-          <w:sz w:val="20"/>
-          <w:szCs w:val="20"/>
-        </w:rPr>
-        <w:t>bergabung</w:t>
-      </w:r>
-      <w:proofErr w:type="spellEnd"/>
-      <w:r>
-        <w:rPr>
-          <w:rFonts w:ascii="Tahoma" w:hAnsi="Tahoma" w:cs="Tahoma"/>
-          <w:sz w:val="20"/>
-          <w:szCs w:val="20"/>
-        </w:rPr>
-        <w:t xml:space="preserve"> </w:t>
-      </w:r>
-      <w:proofErr w:type="spellStart"/>
-      <w:r>
-        <w:rPr>
-          <w:rFonts w:ascii="Tahoma" w:hAnsi="Tahoma" w:cs="Tahoma"/>
-          <w:sz w:val="20"/>
-          <w:szCs w:val="20"/>
-        </w:rPr>
-        <w:t>dalam</w:t>
-      </w:r>
-      <w:proofErr w:type="spellEnd"/>
-      <w:r>
-        <w:rPr>
-          <w:rFonts w:ascii="Tahoma" w:hAnsi="Tahoma" w:cs="Tahoma"/>
-          <w:sz w:val="20"/>
-          <w:szCs w:val="20"/>
-        </w:rPr>
-        <w:t xml:space="preserve"> </w:t>
-      </w:r>
-      <w:proofErr w:type="spellStart"/>
-      <w:r>
-        <w:rPr>
-          <w:rFonts w:ascii="Tahoma" w:hAnsi="Tahoma" w:cs="Tahoma"/>
-          <w:sz w:val="20"/>
-          <w:szCs w:val="20"/>
-        </w:rPr>
-        <w:t>rapat</w:t>
-      </w:r>
-      <w:proofErr w:type="spellEnd"/>
-      <w:r>
-        <w:rPr>
-          <w:rFonts w:ascii="Tahoma" w:hAnsi="Tahoma" w:cs="Tahoma"/>
-          <w:sz w:val="20"/>
-          <w:szCs w:val="20"/>
-        </w:rPr>
-        <w:t xml:space="preserve"> </w:t>
-      </w:r>
-      <w:proofErr w:type="spellStart"/>
-      <w:r>
-        <w:rPr>
-          <w:rFonts w:ascii="Tahoma" w:hAnsi="Tahoma" w:cs="Tahoma"/>
-          <w:sz w:val="20"/>
-          <w:szCs w:val="20"/>
-        </w:rPr>
-        <w:t>tersebut</w:t>
-      </w:r>
-      <w:proofErr w:type="spellEnd"/>
-      <w:r>
-        <w:rPr>
-          <w:rFonts w:ascii="Tahoma" w:hAnsi="Tahoma" w:cs="Tahoma"/>
-          <w:sz w:val="20"/>
-          <w:szCs w:val="20"/>
-        </w:rPr>
-        <w:t xml:space="preserve"> </w:t>
-      </w:r>
-      <w:proofErr w:type="spellStart"/>
-      <w:r>
-        <w:rPr>
-          <w:rFonts w:ascii="Tahoma" w:hAnsi="Tahoma" w:cs="Tahoma"/>
-          <w:sz w:val="20"/>
-          <w:szCs w:val="20"/>
-        </w:rPr>
-        <w:t>tepat</w:t>
-      </w:r>
-      <w:proofErr w:type="spellEnd"/>
-      <w:r>
-        <w:rPr>
-          <w:rFonts w:ascii="Tahoma" w:hAnsi="Tahoma" w:cs="Tahoma"/>
-          <w:sz w:val="20"/>
-          <w:szCs w:val="20"/>
-        </w:rPr>
-        <w:t xml:space="preserve"> </w:t>
-      </w:r>
-      <w:proofErr w:type="spellStart"/>
-      <w:r>
-        <w:rPr>
-          <w:rFonts w:ascii="Tahoma" w:hAnsi="Tahoma" w:cs="Tahoma"/>
-          <w:sz w:val="20"/>
-          <w:szCs w:val="20"/>
-        </w:rPr>
-        <w:t>waktu</w:t>
-      </w:r>
-      <w:proofErr w:type="spellEnd"/>
-      <w:r>
-        <w:rPr>
-          <w:rFonts w:ascii="Tahoma" w:hAnsi="Tahoma" w:cs="Tahoma"/>
-          <w:sz w:val="20"/>
-          <w:szCs w:val="20"/>
-        </w:rPr>
-        <w:t xml:space="preserve"> (15 </w:t>
-      </w:r>
-      <w:proofErr w:type="spellStart"/>
-      <w:r>
-        <w:rPr>
-          <w:rFonts w:ascii="Tahoma" w:hAnsi="Tahoma" w:cs="Tahoma"/>
-          <w:sz w:val="20"/>
-          <w:szCs w:val="20"/>
-        </w:rPr>
-        <w:t>menit</w:t>
-      </w:r>
-      <w:proofErr w:type="spellEnd"/>
-      <w:r>
-        <w:rPr>
-          <w:rFonts w:ascii="Tahoma" w:hAnsi="Tahoma" w:cs="Tahoma"/>
-          <w:sz w:val="20"/>
-          <w:szCs w:val="20"/>
-        </w:rPr>
-        <w:t xml:space="preserve"> </w:t>
-      </w:r>
-      <w:proofErr w:type="spellStart"/>
-      <w:r>
-        <w:rPr>
-          <w:rFonts w:ascii="Tahoma" w:hAnsi="Tahoma" w:cs="Tahoma"/>
-          <w:sz w:val="20"/>
-          <w:szCs w:val="20"/>
-        </w:rPr>
-        <w:t>sebelum</w:t>
-      </w:r>
-      <w:proofErr w:type="spellEnd"/>
-      <w:r>
-        <w:rPr>
-          <w:rFonts w:ascii="Tahoma" w:hAnsi="Tahoma" w:cs="Tahoma"/>
-          <w:sz w:val="20"/>
-          <w:szCs w:val="20"/>
-        </w:rPr>
-        <w:t xml:space="preserve"> acara </w:t>
-      </w:r>
-      <w:proofErr w:type="spellStart"/>
-      <w:r>
-        <w:rPr>
-          <w:rFonts w:ascii="Tahoma" w:hAnsi="Tahoma" w:cs="Tahoma"/>
-          <w:sz w:val="20"/>
-          <w:szCs w:val="20"/>
-        </w:rPr>
-        <w:t>dimulai</w:t>
-      </w:r>
-      <w:proofErr w:type="spellEnd"/>
-      <w:r>
-        <w:rPr>
-          <w:rFonts w:ascii="Tahoma" w:hAnsi="Tahoma" w:cs="Tahoma"/>
-          <w:sz w:val="20"/>
-          <w:szCs w:val="20"/>
-        </w:rPr>
-        <w:t xml:space="preserve">) dan </w:t>
-      </w:r>
-      <w:proofErr w:type="spellStart"/>
-      <w:r>
-        <w:rPr>
-          <w:rFonts w:ascii="Tahoma" w:hAnsi="Tahoma" w:cs="Tahoma"/>
-          <w:sz w:val="20"/>
-          <w:szCs w:val="20"/>
-        </w:rPr>
-        <w:t>dapat</w:t>
-      </w:r>
-      <w:proofErr w:type="spellEnd"/>
-      <w:r>
-        <w:rPr>
-          <w:rFonts w:ascii="Tahoma" w:hAnsi="Tahoma" w:cs="Tahoma"/>
-          <w:sz w:val="20"/>
-          <w:szCs w:val="20"/>
-        </w:rPr>
-        <w:t xml:space="preserve"> </w:t>
-      </w:r>
-      <w:proofErr w:type="spellStart"/>
-      <w:r>
-        <w:rPr>
-          <w:rFonts w:ascii="Tahoma" w:hAnsi="Tahoma" w:cs="Tahoma"/>
-          <w:sz w:val="20"/>
-          <w:szCs w:val="20"/>
-        </w:rPr>
-        <w:t>memberikan</w:t>
-      </w:r>
-      <w:proofErr w:type="spellEnd"/>
       <w:r>
         <w:rPr>
           <w:rFonts w:ascii="Tahoma" w:hAnsi="Tahoma" w:cs="Tahoma"/>
@@ -3773,59 +2891,43 @@
           <w:szCs w:val="20"/>
           <w:lang w:val="id-ID"/>
         </w:rPr>
-        <w:t xml:space="preserve"> </w:t>
-      </w:r>
-      <w:r>
-        <w:rPr>
-          <w:rFonts w:ascii="Tahoma" w:hAnsi="Tahoma" w:cs="Tahoma"/>
-          <w:sz w:val="20"/>
-          <w:szCs w:val="20"/>
-        </w:rPr>
-        <w:t>s</w:t>
-      </w:r>
-      <w:r>
+        <w:t>selambat-lamba</w:t>
+      </w:r>
+      <w:r>
+        <w:rPr>
+          <w:rFonts w:ascii="Tahoma" w:hAnsi="Tahoma" w:cs="Tahoma"/>
+          <w:sz w:val="20"/>
+          <w:szCs w:val="20"/>
+        </w:rPr>
+        <w:t xml:space="preserve">tnya pada </w:t>
+      </w:r>
+      <w:r>
+        <w:rPr>
+          <w:rFonts w:ascii="Tahoma" w:hAnsi="Tahoma" w:cs="Tahoma"/>
+          <w:sz w:val="20"/>
+          <w:szCs w:val="20"/>
+        </w:rPr>
+        <w:t>..</w:t>
+      </w:r>
+      <w:r>
+        <w:rPr>
+          <w:rFonts w:ascii="Tahoma" w:hAnsi="Tahoma" w:cs="Tahoma"/>
+          <w:sz w:val="20"/>
+          <w:szCs w:val="20"/>
+        </w:rPr>
+        <w:t>.</w:t>
+      </w:r>
+    </w:p>
+    <w:p>
+      <w:pPr>
+        <w:jc w:val="both"/>
         <w:rPr>
           <w:rFonts w:ascii="Tahoma" w:hAnsi="Tahoma" w:cs="Tahoma"/>
           <w:sz w:val="20"/>
           <w:szCs w:val="20"/>
           <w:lang w:val="id-ID"/>
         </w:rPr>
-        <w:t>aran</w:t>
-      </w:r>
-      <w:r>
-        <w:rPr>
-          <w:rFonts w:ascii="Tahoma" w:hAnsi="Tahoma" w:cs="Tahoma"/>
-          <w:sz w:val="20"/>
-          <w:szCs w:val="20"/>
-        </w:rPr>
-        <w:t>/</w:t>
-      </w:r>
-      <w:proofErr w:type="spellStart"/>
-      <w:r>
-        <w:rPr>
-          <w:rFonts w:ascii="Tahoma" w:hAnsi="Tahoma" w:cs="Tahoma"/>
-          <w:sz w:val="20"/>
-          <w:szCs w:val="20"/>
-        </w:rPr>
-        <w:t>masukan</w:t>
-      </w:r>
-      <w:proofErr w:type="spellEnd"/>
-      <w:r>
-        <w:rPr>
-          <w:rFonts w:ascii="Tahoma" w:hAnsi="Tahoma" w:cs="Tahoma"/>
-          <w:sz w:val="20"/>
-          <w:szCs w:val="20"/>
-        </w:rPr>
-        <w:t>/</w:t>
-      </w:r>
-      <w:r>
-        <w:rPr>
-          <w:rFonts w:ascii="Tahoma" w:hAnsi="Tahoma" w:cs="Tahoma"/>
-          <w:sz w:val="20"/>
-          <w:szCs w:val="20"/>
-        </w:rPr>
-        <w:t>t</w:t>
-      </w:r>
+      </w:pPr>
       <w:r>
         <w:rPr>
           <w:rFonts w:ascii="Tahoma" w:hAnsi="Tahoma" w:cs="Tahoma"/>
@@ -3833,214 +2935,6 @@
           <w:szCs w:val="20"/>
           <w:lang w:val="id-ID"/>
         </w:rPr>
-        <w:t xml:space="preserve">anggapan </w:t>
-      </w:r>
-      <w:proofErr w:type="spellStart"/>
-      <w:r>
-        <w:rPr>
-          <w:rFonts w:ascii="Tahoma" w:hAnsi="Tahoma" w:cs="Tahoma"/>
-          <w:sz w:val="20"/>
-          <w:szCs w:val="20"/>
-        </w:rPr>
-        <w:t>terkait</w:t>
-      </w:r>
-      <w:proofErr w:type="spellEnd"/>
-      <w:r>
-        <w:rPr>
-          <w:rFonts w:ascii="Tahoma" w:hAnsi="Tahoma" w:cs="Tahoma"/>
-          <w:sz w:val="20"/>
-          <w:szCs w:val="20"/>
-        </w:rPr>
-        <w:t xml:space="preserve"> </w:t>
-      </w:r>
-      <w:proofErr w:type="spellStart"/>
-      <w:r>
-        <w:rPr>
-          <w:rFonts w:ascii="Tahoma" w:hAnsi="Tahoma" w:cs="Tahoma"/>
-          <w:sz w:val="20"/>
-          <w:szCs w:val="20"/>
-        </w:rPr>
-        <w:t>Kerangka</w:t>
-      </w:r>
-      <w:proofErr w:type="spellEnd"/>
-      <w:r>
-        <w:rPr>
-          <w:rFonts w:ascii="Tahoma" w:hAnsi="Tahoma" w:cs="Tahoma"/>
-          <w:sz w:val="20"/>
-          <w:szCs w:val="20"/>
-        </w:rPr>
-        <w:t xml:space="preserve"> </w:t>
-      </w:r>
-      <w:proofErr w:type="spellStart"/>
-      <w:r>
-        <w:rPr>
-          <w:rFonts w:ascii="Tahoma" w:hAnsi="Tahoma" w:cs="Tahoma"/>
-          <w:sz w:val="20"/>
-          <w:szCs w:val="20"/>
-        </w:rPr>
-        <w:t>Acuan</w:t>
-      </w:r>
-      <w:proofErr w:type="spellEnd"/>
-      <w:r>
-        <w:rPr>
-          <w:rFonts w:ascii="Tahoma" w:hAnsi="Tahoma" w:cs="Tahoma"/>
-          <w:sz w:val="20"/>
-          <w:szCs w:val="20"/>
-        </w:rPr>
-        <w:t xml:space="preserve"> </w:t>
-      </w:r>
-      <w:proofErr w:type="spellStart"/>
-      <w:r>
-        <w:rPr>
-          <w:rFonts w:ascii="Tahoma" w:hAnsi="Tahoma" w:cs="Tahoma"/>
-          <w:sz w:val="20"/>
-          <w:szCs w:val="20"/>
-        </w:rPr>
-        <w:t>kegiatan</w:t>
-      </w:r>
-      <w:proofErr w:type="spellEnd"/>
-      <w:r>
-        <w:rPr>
-          <w:rFonts w:ascii="Tahoma" w:hAnsi="Tahoma" w:cs="Tahoma"/>
-          <w:sz w:val="20"/>
-          <w:szCs w:val="20"/>
-        </w:rPr>
-        <w:t xml:space="preserve"> </w:t>
-      </w:r>
-      <w:proofErr w:type="spellStart"/>
-      <w:r>
-        <w:rPr>
-          <w:rFonts w:ascii="Tahoma" w:hAnsi="Tahoma" w:cs="Tahoma"/>
-          <w:sz w:val="20"/>
-          <w:szCs w:val="20"/>
-        </w:rPr>
-        <w:t>tersebut</w:t>
-      </w:r>
-      <w:proofErr w:type="spellEnd"/>
-      <w:r>
-        <w:rPr>
-          <w:rFonts w:ascii="Tahoma" w:hAnsi="Tahoma" w:cs="Tahoma"/>
-          <w:sz w:val="20"/>
-          <w:szCs w:val="20"/>
-        </w:rPr>
-        <w:t xml:space="preserve"> </w:t>
-      </w:r>
-      <w:proofErr w:type="spellStart"/>
-      <w:r>
-        <w:rPr>
-          <w:rFonts w:ascii="Tahoma" w:hAnsi="Tahoma" w:cs="Tahoma"/>
-          <w:sz w:val="20"/>
-          <w:szCs w:val="20"/>
-        </w:rPr>
-        <w:t>melalui</w:t>
-      </w:r>
-      <w:proofErr w:type="spellEnd"/>
-      <w:r>
-        <w:rPr>
-          <w:rFonts w:ascii="Tahoma" w:hAnsi="Tahoma" w:cs="Tahoma"/>
-          <w:sz w:val="20"/>
-          <w:szCs w:val="20"/>
-        </w:rPr>
-        <w:t xml:space="preserve"> email </w:t>
-      </w:r>
-      <w:proofErr w:type="spellStart"/>
-      <w:r>
-        <w:rPr>
-          <w:rFonts w:ascii="Tahoma" w:hAnsi="Tahoma" w:cs="Tahoma"/>
-          <w:sz w:val="20"/>
-          <w:szCs w:val="20"/>
-        </w:rPr>
-        <w:t>ke</w:t>
-      </w:r>
-      <w:proofErr w:type="spellEnd"/>
-      <w:r>
-        <w:rPr>
-          <w:rFonts w:ascii="Tahoma" w:hAnsi="Tahoma" w:cs="Tahoma"/>
-          <w:sz w:val="20"/>
-          <w:szCs w:val="20"/>
-        </w:rPr>
-        <w:t xml:space="preserve"> </w:t>
-      </w:r>
-      <w:r>
-        <w:rPr>
-          <w:rStyle w:val="Hyperlink"/>
-          <w:rFonts w:ascii="Tahoma" w:hAnsi="Tahoma" w:cs="Tahoma"/>
-          <w:sz w:val="20"/>
-          <w:szCs w:val="20"/>
-        </w:rPr>
-        <w:t>…</w:t>
-      </w:r>
-      <w:r>
-        <w:rPr>
-          <w:rStyle w:val="Hyperlink"/>
-          <w:rFonts w:ascii="Tahoma" w:hAnsi="Tahoma" w:cs="Tahoma"/>
-          <w:sz w:val="20"/>
-          <w:szCs w:val="20"/>
-          <w:u w:val="none"/>
-        </w:rPr>
-        <w:t xml:space="preserve"> </w:t>
-      </w:r>
-      <w:r>
-        <w:rPr>
-          <w:rFonts w:ascii="Tahoma" w:hAnsi="Tahoma" w:cs="Tahoma"/>
-          <w:sz w:val="20"/>
-          <w:szCs w:val="20"/>
-          <w:lang w:val="id-ID"/>
-        </w:rPr>
-        <w:t>selambat-lamba</w:t>
-      </w:r>
-      <w:proofErr w:type="spellStart"/>
-      <w:r>
-        <w:rPr>
-          <w:rFonts w:ascii="Tahoma" w:hAnsi="Tahoma" w:cs="Tahoma"/>
-          <w:sz w:val="20"/>
-          <w:szCs w:val="20"/>
-        </w:rPr>
-        <w:t>tnya</w:t>
-      </w:r>
-      <w:proofErr w:type="spellEnd"/>
-      <w:r>
-        <w:rPr>
-          <w:rFonts w:ascii="Tahoma" w:hAnsi="Tahoma" w:cs="Tahoma"/>
-          <w:sz w:val="20"/>
-          <w:szCs w:val="20"/>
-        </w:rPr>
-        <w:t xml:space="preserve"> pada </w:t>
-      </w:r>
-      <w:r>
-        <w:rPr>
-          <w:rFonts w:ascii="Tahoma" w:hAnsi="Tahoma" w:cs="Tahoma"/>
-          <w:sz w:val="20"/>
-          <w:szCs w:val="20"/>
-        </w:rPr>
-        <w:t>..</w:t>
-      </w:r>
-      <w:r>
-        <w:rPr>
-          <w:rFonts w:ascii="Tahoma" w:hAnsi="Tahoma" w:cs="Tahoma"/>
-          <w:sz w:val="20"/>
-          <w:szCs w:val="20"/>
-        </w:rPr>
-        <w:t>.</w:t>
-      </w:r>
-    </w:p>
-    <w:p>
-      <w:pPr>
-        <w:jc w:val="both"/>
-        <w:rPr>
-          <w:rFonts w:ascii="Tahoma" w:hAnsi="Tahoma" w:cs="Tahoma"/>
-          <w:sz w:val="20"/>
-          <w:szCs w:val="20"/>
-          <w:lang w:val="id-ID"/>
-        </w:rPr>
-      </w:pPr>
-      <w:r>
-        <w:rPr>
-          <w:rFonts w:ascii="Tahoma" w:hAnsi="Tahoma" w:cs="Tahoma"/>
-          <w:sz w:val="20"/>
-          <w:szCs w:val="20"/>
-          <w:lang w:val="id-ID"/>
-        </w:rPr>
         <w:t>Atas perhatian dan kerjasama</w:t>
       </w:r>
       <w:r>
@@ -4049,18 +2943,8 @@
           <w:sz w:val="20"/>
           <w:szCs w:val="20"/>
         </w:rPr>
-        <w:t xml:space="preserve"> </w:t>
-      </w:r>
-      <w:proofErr w:type="spellStart"/>
-      <w:r>
-        <w:rPr>
-          <w:rFonts w:ascii="Tahoma" w:hAnsi="Tahoma" w:cs="Tahoma"/>
-          <w:sz w:val="20"/>
-          <w:szCs w:val="20"/>
-        </w:rPr>
-        <w:t>Saudara</w:t>
-      </w:r>
-      <w:proofErr w:type="spellEnd"/>
+        <w:t xml:space="preserve"> Saudara</w:t>
+      </w:r>
       <w:r>
         <w:rPr>
           <w:rFonts w:ascii="Tahoma" w:hAnsi="Tahoma" w:cs="Tahoma"/>
@@ -4143,85 +3027,21 @@
           <w:lang w:val="id-ID"/>
         </w:rPr>
       </w:pPr>
-      <w:proofErr w:type="spellStart"/>
-      <w:r>
-        <w:rPr>
-          <w:rFonts w:ascii="Tahoma" w:hAnsi="Tahoma" w:cs="Tahoma"/>
-          <w:sz w:val="20"/>
-          <w:szCs w:val="20"/>
-        </w:rPr>
-        <w:t>Ketua</w:t>
-      </w:r>
-      <w:proofErr w:type="spellEnd"/>
-      <w:r>
-        <w:rPr>
-          <w:rFonts w:ascii="Tahoma" w:hAnsi="Tahoma" w:cs="Tahoma"/>
-          <w:sz w:val="20"/>
-          <w:szCs w:val="20"/>
-        </w:rPr>
-        <w:t xml:space="preserve"> Tim Uji </w:t>
-      </w:r>
-      <w:proofErr w:type="spellStart"/>
-      <w:r>
-        <w:rPr>
-          <w:rFonts w:ascii="Tahoma" w:hAnsi="Tahoma" w:cs="Tahoma"/>
-          <w:sz w:val="20"/>
-          <w:szCs w:val="20"/>
-        </w:rPr>
-        <w:t>Kelayakan</w:t>
-      </w:r>
-      <w:proofErr w:type="spellEnd"/>
-      <w:r>
-        <w:rPr>
-          <w:rFonts w:ascii="Tahoma" w:hAnsi="Tahoma" w:cs="Tahoma"/>
-          <w:sz w:val="20"/>
-          <w:szCs w:val="20"/>
-        </w:rPr>
-        <w:t xml:space="preserve"> </w:t>
-      </w:r>
-      <w:proofErr w:type="spellStart"/>
-      <w:r>
-        <w:rPr>
-          <w:rFonts w:ascii="Tahoma" w:hAnsi="Tahoma" w:cs="Tahoma"/>
-          <w:sz w:val="20"/>
-          <w:szCs w:val="20"/>
-        </w:rPr>
-        <w:t>Lingkungan</w:t>
-      </w:r>
-      <w:proofErr w:type="spellEnd"/>
-      <w:r>
-        <w:rPr>
-          <w:rFonts w:ascii="Tahoma" w:hAnsi="Tahoma" w:cs="Tahoma"/>
-          <w:sz w:val="20"/>
-          <w:szCs w:val="20"/>
-        </w:rPr>
-        <w:t xml:space="preserve"> </w:t>
-      </w:r>
-      <w:proofErr w:type="spellStart"/>
-      <w:r>
-        <w:rPr>
-          <w:rFonts w:ascii="Tahoma" w:hAnsi="Tahoma" w:cs="Tahoma"/>
-          <w:sz w:val="20"/>
-          <w:szCs w:val="20"/>
-        </w:rPr>
-        <w:t>Hidu</w:t>
-      </w:r>
-      <w:r>
-        <w:rPr>
-          <w:rFonts w:ascii="Tahoma" w:hAnsi="Tahoma" w:cs="Tahoma"/>
-          <w:sz w:val="20"/>
-          <w:szCs w:val="20"/>
-        </w:rPr>
-        <w:t>p</w:t>
-      </w:r>
-      <w:proofErr w:type="spellEnd"/>
-      <w:r>
-        <w:rPr>
-          <w:rFonts w:ascii="Tahoma" w:hAnsi="Tahoma" w:cs="Tahoma"/>
-          <w:sz w:val="20"/>
-          <w:szCs w:val="20"/>
-        </w:rPr>
-        <w:t xml:space="preserve"> </w:t>
+      <w:r>
+        <w:rPr>
+          <w:rFonts w:ascii="Tahoma" w:hAnsi="Tahoma" w:cs="Tahoma"/>
+          <w:sz w:val="20"/>
+          <w:szCs w:val="20"/>
+        </w:rPr>
+        <w:t>Ketua Tim Uji Kelayakan Lingkungan Hidu</w:t>
+      </w:r>
+      <w:r>
+        <w:rPr>
+          <w:rFonts w:ascii="Tahoma" w:hAnsi="Tahoma" w:cs="Tahoma"/>
+          <w:sz w:val="20"/>
+          <w:szCs w:val="20"/>
+        </w:rPr>
+        <w:t xml:space="preserve">p </w:t>
       </w:r>
       <w:r>
         <w:rPr>
@@ -4586,25 +3406,7 @@
           <w:sz w:val="20"/>
           <w:szCs w:val="20"/>
         </w:rPr>
-        <w:t>{</w:t>
-      </w:r>
-      <w:proofErr w:type="spellStart"/>
-      <w:r>
-        <w:rPr>
-          <w:rFonts w:ascii="Tahoma" w:hAnsi="Tahoma" w:cs="Tahoma"/>
-          <w:sz w:val="20"/>
-          <w:szCs w:val="20"/>
-        </w:rPr>
-        <w:t>meeting_date</w:t>
-      </w:r>
-      <w:proofErr w:type="spellEnd"/>
-      <w:r>
-        <w:rPr>
-          <w:rFonts w:ascii="Tahoma" w:hAnsi="Tahoma" w:cs="Tahoma"/>
-          <w:sz w:val="20"/>
-          <w:szCs w:val="20"/>
-        </w:rPr>
-        <w:t>}</w:t>
+        <w:t>{meeting_date}</w:t>
       </w:r>
     </w:p>
     <w:p>
@@ -4743,29 +3545,7 @@
           <w:sz w:val="20"/>
           <w:szCs w:val="20"/>
         </w:rPr>
-        <w:t xml:space="preserve">Tim Uji </w:t>
-      </w:r>
-      <w:proofErr w:type="spellStart"/>
-      <w:r>
-        <w:rPr>
-          <w:rFonts w:ascii="Tahoma" w:hAnsi="Tahoma" w:cs="Tahoma"/>
-          <w:b/>
-          <w:bCs/>
-          <w:sz w:val="20"/>
-          <w:szCs w:val="20"/>
-        </w:rPr>
-        <w:t>Kelayakan</w:t>
-      </w:r>
-      <w:proofErr w:type="spellEnd"/>
-      <w:r>
-        <w:rPr>
-          <w:rFonts w:ascii="Tahoma" w:hAnsi="Tahoma" w:cs="Tahoma"/>
-          <w:b/>
-          <w:bCs/>
-          <w:sz w:val="20"/>
-          <w:szCs w:val="20"/>
-        </w:rPr>
-        <w:t xml:space="preserve"> LH</w:t>
+        <w:t>Tim Uji Kelayakan LH</w:t>
       </w:r>
     </w:p>
     <w:p>
@@ -4794,25 +3574,7 @@
           <w:sz w:val="22"/>
           <w:szCs w:val="22"/>
         </w:rPr>
-        <w:t>{</w:t>
-      </w:r>
-      <w:proofErr w:type="spellStart"/>
-      <w:r>
-        <w:rPr>
-          <w:rFonts w:ascii="Tahoma" w:hAnsi="Tahoma" w:cs="Tahoma"/>
-          <w:sz w:val="22"/>
-          <w:szCs w:val="22"/>
-        </w:rPr>
-        <w:t>tuk_member</w:t>
-      </w:r>
-      <w:proofErr w:type="spellEnd"/>
-      <w:r>
-        <w:rPr>
-          <w:rFonts w:ascii="Tahoma" w:hAnsi="Tahoma" w:cs="Tahoma"/>
-          <w:sz w:val="22"/>
-          <w:szCs w:val="22"/>
-        </w:rPr>
-        <w:t>}</w:t>
+        <w:t>{tuk_member}</w:t>
       </w:r>
     </w:p>
     <w:p>
@@ -4871,25 +3633,7 @@
           <w:sz w:val="22"/>
           <w:szCs w:val="22"/>
         </w:rPr>
-        <w:t>{/</w:t>
-      </w:r>
-      <w:proofErr w:type="spellStart"/>
-      <w:r>
-        <w:rPr>
-          <w:rFonts w:ascii="Tahoma" w:hAnsi="Tahoma" w:cs="Tahoma"/>
-          <w:sz w:val="22"/>
-          <w:szCs w:val="22"/>
-        </w:rPr>
-        <w:t>tuk_member</w:t>
-      </w:r>
-      <w:proofErr w:type="spellEnd"/>
-      <w:r>
-        <w:rPr>
-          <w:rFonts w:ascii="Tahoma" w:hAnsi="Tahoma" w:cs="Tahoma"/>
-          <w:sz w:val="22"/>
-          <w:szCs w:val="22"/>
-        </w:rPr>
-        <w:t>}</w:t>
+        <w:t>{/tuk_member}</w:t>
       </w:r>
     </w:p>
     <w:p>
@@ -5107,16 +3851,52 @@
     </w:p>
     <w:p>
       <w:pPr>
-        <w:numPr>
-          <w:ilvl w:val="0"/>
-          <w:numId w:val="2"/>
-        </w:numPr>
         <w:jc w:val="both"/>
         <w:rPr>
           <w:rFonts w:ascii="Tahoma" w:hAnsi="Tahoma" w:cs="Tahoma"/>
           <w:noProof/>
           <w:sz w:val="20"/>
           <w:szCs w:val="20"/>
+        </w:rPr>
+      </w:pPr>
+      <w:r>
+        <w:rPr>
+          <w:rFonts w:ascii="Tahoma" w:hAnsi="Tahoma" w:cs="Tahoma"/>
+          <w:noProof/>
+          <w:sz w:val="20"/>
+          <w:szCs w:val="20"/>
+        </w:rPr>
+        <w:t>${instansi}</w:t>
+      </w:r>
+    </w:p>
+    <w:p>
+      <w:pPr>
+        <w:jc w:val="both"/>
+        <w:rPr>
+          <w:rFonts w:ascii="Tahoma" w:hAnsi="Tahoma" w:cs="Tahoma"/>
+          <w:noProof/>
+          <w:sz w:val="20"/>
+          <w:szCs w:val="20"/>
+        </w:rPr>
+      </w:pPr>
+      <w:r>
+        <w:rPr>
+          <w:rFonts w:ascii="Tahoma" w:hAnsi="Tahoma" w:cs="Tahoma"/>
+          <w:noProof/>
+          <w:sz w:val="20"/>
+          <w:szCs w:val="20"/>
+        </w:rPr>
+        <w:t>${name}</w:t>
+      </w:r>
+    </w:p>
+    <w:p>
+      <w:pPr>
+        <w:jc w:val="both"/>
+        <w:rPr>
+          <w:rFonts w:ascii="Tahoma" w:hAnsi="Tahoma" w:cs="Tahoma"/>
+          <w:noProof/>
+          <w:sz w:val="20"/>
+          <w:szCs w:val="20"/>
           <w:lang w:val="es-ES"/>
         </w:rPr>
       </w:pPr>
@@ -5127,57 +3907,7 @@
           <w:sz w:val="20"/>
           <w:szCs w:val="20"/>
         </w:rPr>
-        <w:t>Kementerian/Lembaga/Dinas yang terkait Usaha dan/atau Kegiatan;</w:t>
-      </w:r>
-    </w:p>
-    <w:p>
-      <w:pPr>
-        <w:numPr>
-          <w:ilvl w:val="0"/>
-          <w:numId w:val="2"/>
-        </w:numPr>
-        <w:jc w:val="both"/>
-        <w:rPr>
-          <w:rFonts w:ascii="Tahoma" w:hAnsi="Tahoma" w:cs="Tahoma"/>
-          <w:noProof/>
-          <w:sz w:val="20"/>
-          <w:szCs w:val="20"/>
-          <w:lang w:val="es-ES"/>
-        </w:rPr>
-      </w:pPr>
-      <w:r>
-        <w:rPr>
-          <w:rFonts w:ascii="Tahoma" w:hAnsi="Tahoma" w:cs="Tahoma"/>
-          <w:noProof/>
-          <w:sz w:val="20"/>
-          <w:szCs w:val="20"/>
-        </w:rPr>
-        <w:t>Kementerian/Lembaga/Dinas yang terkait Persetujuan Awal</w:t>
-      </w:r>
-    </w:p>
-    <w:p>
-      <w:pPr>
-        <w:numPr>
-          <w:ilvl w:val="0"/>
-          <w:numId w:val="2"/>
-        </w:numPr>
-        <w:jc w:val="both"/>
-        <w:rPr>
-          <w:rFonts w:ascii="Tahoma" w:hAnsi="Tahoma" w:cs="Tahoma"/>
-          <w:noProof/>
-          <w:sz w:val="20"/>
-          <w:szCs w:val="20"/>
-          <w:lang w:val="es-ES"/>
-        </w:rPr>
-      </w:pPr>
-      <w:r>
-        <w:rPr>
-          <w:rFonts w:ascii="Tahoma" w:hAnsi="Tahoma" w:cs="Tahoma"/>
-          <w:noProof/>
-          <w:sz w:val="20"/>
-          <w:szCs w:val="20"/>
-        </w:rPr>
-        <w:t>Kementerian/Lembaga/Dinas yang penerbit Pertek</w:t>
+        <w:t>${/instansi}</w:t>
       </w:r>
     </w:p>
     <w:p>
@@ -5213,85 +3943,21 @@
         </w:rPr>
         <w:tab/>
       </w:r>
-      <w:proofErr w:type="spellStart"/>
-      <w:r>
-        <w:rPr>
-          <w:rFonts w:ascii="Tahoma" w:hAnsi="Tahoma" w:cs="Tahoma"/>
-          <w:sz w:val="20"/>
-          <w:szCs w:val="20"/>
-        </w:rPr>
-        <w:t>Ketua</w:t>
-      </w:r>
-      <w:proofErr w:type="spellEnd"/>
-      <w:r>
-        <w:rPr>
-          <w:rFonts w:ascii="Tahoma" w:hAnsi="Tahoma" w:cs="Tahoma"/>
-          <w:sz w:val="20"/>
-          <w:szCs w:val="20"/>
-        </w:rPr>
-        <w:t xml:space="preserve"> Tim Uji </w:t>
-      </w:r>
-      <w:proofErr w:type="spellStart"/>
-      <w:r>
-        <w:rPr>
-          <w:rFonts w:ascii="Tahoma" w:hAnsi="Tahoma" w:cs="Tahoma"/>
-          <w:sz w:val="20"/>
-          <w:szCs w:val="20"/>
-        </w:rPr>
-        <w:t>Kelayakan</w:t>
-      </w:r>
-      <w:proofErr w:type="spellEnd"/>
-      <w:r>
-        <w:rPr>
-          <w:rFonts w:ascii="Tahoma" w:hAnsi="Tahoma" w:cs="Tahoma"/>
-          <w:sz w:val="20"/>
-          <w:szCs w:val="20"/>
-        </w:rPr>
-        <w:t xml:space="preserve"> </w:t>
-      </w:r>
-      <w:proofErr w:type="spellStart"/>
-      <w:r>
-        <w:rPr>
-          <w:rFonts w:ascii="Tahoma" w:hAnsi="Tahoma" w:cs="Tahoma"/>
-          <w:sz w:val="20"/>
-          <w:szCs w:val="20"/>
-        </w:rPr>
-        <w:t>Lingkungan</w:t>
-      </w:r>
-      <w:proofErr w:type="spellEnd"/>
-      <w:r>
-        <w:rPr>
-          <w:rFonts w:ascii="Tahoma" w:hAnsi="Tahoma" w:cs="Tahoma"/>
-          <w:sz w:val="20"/>
-          <w:szCs w:val="20"/>
-        </w:rPr>
-        <w:t xml:space="preserve"> </w:t>
-      </w:r>
-      <w:proofErr w:type="spellStart"/>
-      <w:r>
-        <w:rPr>
-          <w:rFonts w:ascii="Tahoma" w:hAnsi="Tahoma" w:cs="Tahoma"/>
-          <w:sz w:val="20"/>
-          <w:szCs w:val="20"/>
-        </w:rPr>
-        <w:t>Hidu</w:t>
-      </w:r>
-      <w:r>
-        <w:rPr>
-          <w:rFonts w:ascii="Tahoma" w:hAnsi="Tahoma" w:cs="Tahoma"/>
-          <w:sz w:val="20"/>
-          <w:szCs w:val="20"/>
-        </w:rPr>
-        <w:t>p</w:t>
-      </w:r>
-      <w:proofErr w:type="spellEnd"/>
-      <w:r>
-        <w:rPr>
-          <w:rFonts w:ascii="Tahoma" w:hAnsi="Tahoma" w:cs="Tahoma"/>
-          <w:sz w:val="20"/>
-          <w:szCs w:val="20"/>
-        </w:rPr>
-        <w:t xml:space="preserve"> </w:t>
+      <w:r>
+        <w:rPr>
+          <w:rFonts w:ascii="Tahoma" w:hAnsi="Tahoma" w:cs="Tahoma"/>
+          <w:sz w:val="20"/>
+          <w:szCs w:val="20"/>
+        </w:rPr>
+        <w:t>Ketua Tim Uji Kelayakan Lingkungan Hidu</w:t>
+      </w:r>
+      <w:r>
+        <w:rPr>
+          <w:rFonts w:ascii="Tahoma" w:hAnsi="Tahoma" w:cs="Tahoma"/>
+          <w:sz w:val="20"/>
+          <w:szCs w:val="20"/>
+        </w:rPr>
+        <w:t xml:space="preserve">p </w:t>
       </w:r>
       <w:r>
         <w:rPr>

</xml_diff>